<commit_message>
add validation results to methods
</commit_message>
<xml_diff>
--- a/methods/IE.docx
+++ b/methods/IE.docx
@@ -554,10 +554,10 @@
         <w:jc w:val="start"/>
       </w:tblPr>
       <w:tblGrid>
-        <w:gridCol w:w="1391"/>
-        <w:gridCol w:w="1391"/>
-        <w:gridCol w:w="1391"/>
-        <w:gridCol w:w="3745"/>
+        <w:gridCol w:w="1673"/>
+        <w:gridCol w:w="1673"/>
+        <w:gridCol w:w="1673"/>
+        <w:gridCol w:w="2900"/>
       </w:tblGrid>
       <w:tr>
         <w:trPr>
@@ -2949,7 +2949,7 @@
         <w:t xml:space="preserve"> </w:t>
       </w:r>
       <w:r>
-        <w:t xml:space="preserve">el territorio del que el o ella tenga conocimiento, esto se realizó</w:t>
+        <w:t xml:space="preserve">el territorio del que él o ella tenga conocimiento, esto se realizó</w:t>
       </w:r>
       <w:r>
         <w:t xml:space="preserve"> </w:t>
@@ -3175,19 +3175,127 @@
         <w:t xml:space="preserve"> </w:t>
       </w:r>
       <w:r>
-        <w:t xml:space="preserve">expertos que no asignaron respuesta a esa celda). Po último, se calculó</w:t>
-      </w:r>
-      <w:r>
-        <w:t xml:space="preserve"> </w:t>
-      </w:r>
-      <w:r>
-        <w:t xml:space="preserve">en qué proporción coincide las respuestas (con consenso) de los expertos</w:t>
-      </w:r>
-      <w:r>
-        <w:t xml:space="preserve"> </w:t>
-      </w:r>
-      <w:r>
-        <w:t xml:space="preserve">y el valor del IIE de 2023.</w:t>
+        <w:t xml:space="preserve">expertos que no asignaron respuesta a esa celda). Si sólo un experto</w:t>
+      </w:r>
+      <w:r>
+        <w:t xml:space="preserve"> </w:t>
+      </w:r>
+      <w:r>
+        <w:t xml:space="preserve">respondió en alguna AP, ésta será considerada como si hubiera consenso.</w:t>
+      </w:r>
+    </w:p>
+    <w:p>
+      <w:pPr>
+        <w:pStyle w:val="BodyText"/>
+      </w:pPr>
+      <w:r>
+        <w:t xml:space="preserve">Se calculó en qué proporción coincide las respuestas (con consenso) de</w:t>
+      </w:r>
+      <w:r>
+        <w:t xml:space="preserve"> </w:t>
+      </w:r>
+      <w:r>
+        <w:t xml:space="preserve">los expertos y el valor del IIE de 2023.</w:t>
+      </w:r>
+    </w:p>
+    <w:p>
+      <w:pPr>
+        <w:pStyle w:val="BodyText"/>
+      </w:pPr>
+      <w:r>
+        <w:t xml:space="preserve">El 29.3% no consideraron que existan zonas con Integridad Alta dentro de</w:t>
+      </w:r>
+      <w:r>
+        <w:t xml:space="preserve"> </w:t>
+      </w:r>
+      <w:r>
+        <w:t xml:space="preserve">la AP en la que laboran, lo cual es poco probable, ya que son zonas</w:t>
+      </w:r>
+      <w:r>
+        <w:t xml:space="preserve"> </w:t>
+      </w:r>
+      <w:r>
+        <w:t xml:space="preserve">protegidas, esto podría deberse al que el cuestionario implica un grado</w:t>
+      </w:r>
+      <w:r>
+        <w:t xml:space="preserve"> </w:t>
+      </w:r>
+      <w:r>
+        <w:t xml:space="preserve">de subjetividad en las respuestas de cada experto. Otra manera de</w:t>
+      </w:r>
+      <w:r>
+        <w:t xml:space="preserve"> </w:t>
+      </w:r>
+      <w:r>
+        <w:t xml:space="preserve">comparar el IIE 2023, considerando esta subjetividad, es comparando el</w:t>
+      </w:r>
+      <w:r>
+        <w:t xml:space="preserve"> </w:t>
+      </w:r>
+      <w:r>
+        <w:t xml:space="preserve">orden en el que evaluan las áreas, es decir que se cumpla que un área es</w:t>
+      </w:r>
+      <w:r>
+        <w:t xml:space="preserve"> </w:t>
+      </w:r>
+      <w:r>
+        <w:t xml:space="preserve">más/menos degradada que otra. Para ello seguimos los siguientes pasos</w:t>
+      </w:r>
+      <w:r>
+        <w:t xml:space="preserve"> </w:t>
+      </w:r>
+      <w:r>
+        <w:t xml:space="preserve">por cada AP:</w:t>
+      </w:r>
+    </w:p>
+    <w:p>
+      <w:pPr>
+        <w:numPr>
+          <w:ilvl w:val="0"/>
+          <w:numId w:val="1002"/>
+        </w:numPr>
+      </w:pPr>
+      <w:r>
+        <w:t xml:space="preserve">Dividir la AP en áreas de acuerdo al valor con consenso.</w:t>
+      </w:r>
+    </w:p>
+    <w:p>
+      <w:pPr>
+        <w:numPr>
+          <w:ilvl w:val="0"/>
+          <w:numId w:val="1002"/>
+        </w:numPr>
+      </w:pPr>
+      <w:r>
+        <w:t xml:space="preserve">Ordenar estas áreas.</w:t>
+      </w:r>
+    </w:p>
+    <w:p>
+      <w:pPr>
+        <w:numPr>
+          <w:ilvl w:val="0"/>
+          <w:numId w:val="1002"/>
+        </w:numPr>
+      </w:pPr>
+      <w:r>
+        <w:t xml:space="preserve">Calcular la mediana del IIE 2023 por área.</w:t>
+      </w:r>
+    </w:p>
+    <w:p>
+      <w:pPr>
+        <w:numPr>
+          <w:ilvl w:val="0"/>
+          <w:numId w:val="1002"/>
+        </w:numPr>
+      </w:pPr>
+      <w:r>
+        <w:t xml:space="preserve">Comparar que el valor de IIE 2023 de cada pixel sea menor a la</w:t>
+      </w:r>
+      <w:r>
+        <w:t xml:space="preserve"> </w:t>
+      </w:r>
+      <w:r>
+        <w:t xml:space="preserve">mediana del área siguiente y mayor a la de la anterior.</w:t>
       </w:r>
     </w:p>
     <w:bookmarkEnd w:id="28"/>
@@ -3387,37 +3495,13 @@
         <w:pStyle w:val="FirstParagraph"/>
       </w:pPr>
       <w:r>
-        <w:t xml:space="preserve">En promedio en todas las AP, el 37.4% (DE=28.7%) de celdas fueron</w:t>
-      </w:r>
-      <w:r>
-        <w:t xml:space="preserve"> </w:t>
-      </w:r>
-      <w:r>
-        <w:t xml:space="preserve">validadas, es decir, los expertos asignaron el mismo valor que el IIE.</w:t>
-      </w:r>
-      <w:r>
-        <w:t xml:space="preserve"> </w:t>
-      </w:r>
-      <w:r>
-        <w:t xml:space="preserve">Las AP con mayor coincidencia, fueron la Laguna de Zempoala, Insurgentes</w:t>
-      </w:r>
-      <w:r>
-        <w:t xml:space="preserve"> </w:t>
-      </w:r>
-      <w:r>
-        <w:t xml:space="preserve">Miguel Hidalgo y Costilla, y El Veladero. Y las AP con menor</w:t>
-      </w:r>
-      <w:r>
-        <w:t xml:space="preserve"> </w:t>
-      </w:r>
-      <w:r>
-        <w:t xml:space="preserve">coincidencia entre el consenso de expertos y el IIE fueron Grutas de</w:t>
-      </w:r>
-      <w:r>
-        <w:t xml:space="preserve"> </w:t>
-      </w:r>
-      <w:r>
-        <w:t xml:space="preserve">Cacahuamilpa, El Chico y Mariposa Monarca.</w:t>
+        <w:t xml:space="preserve">Se realizó el cuestionario a 41 expertos, abarcando 19 AP, con un</w:t>
+      </w:r>
+      <w:r>
+        <w:t xml:space="preserve"> </w:t>
+      </w:r>
+      <w:r>
+        <w:t xml:space="preserve">promedio de 2.2 (DE=1.1) expertos por cada AP.</w:t>
       </w:r>
     </w:p>
     <w:p>
@@ -3425,37 +3509,31 @@
         <w:pStyle w:val="BodyText"/>
       </w:pPr>
       <w:r>
-        <w:t xml:space="preserve">Al respecto, uno de los resultados que sobresalen de los patrones</w:t>
-      </w:r>
-      <w:r>
-        <w:t xml:space="preserve"> </w:t>
-      </w:r>
-      <w:r>
-        <w:t xml:space="preserve">observados en los mapas de las respuestas con consenso de expertos</w:t>
-      </w:r>
-      <w:r>
-        <w:t xml:space="preserve"> </w:t>
-      </w:r>
-      <w:r>
-        <w:t xml:space="preserve">versus los mapas del IIE 2023 es que, a pesar del alto impacto humano en</w:t>
-      </w:r>
-      <w:r>
-        <w:t xml:space="preserve"> </w:t>
-      </w:r>
-      <w:r>
-        <w:t xml:space="preserve">el centro del país, el 90% de las AP de la región CoSMoS presenta</w:t>
-      </w:r>
-      <w:r>
-        <w:t xml:space="preserve"> </w:t>
-      </w:r>
-      <w:r>
-        <w:t xml:space="preserve">pixeles con clase de Integridad Alta del IIE 2023, contrastando con el</w:t>
-      </w:r>
-      <w:r>
-        <w:t xml:space="preserve"> </w:t>
-      </w:r>
-      <w:r>
-        <w:t xml:space="preserve">58 % de las AP en los mapas de expertos.</w:t>
+        <w:t xml:space="preserve">El 57.6% de las celdas donde hubo dos o más respuestas tuvieron</w:t>
+      </w:r>
+      <w:r>
+        <w:t xml:space="preserve"> </w:t>
+      </w:r>
+      <w:r>
+        <w:t xml:space="preserve">consenso. El mapa de consenso, conformado por las celdas que tuvieron</w:t>
+      </w:r>
+      <w:r>
+        <w:t xml:space="preserve"> </w:t>
+      </w:r>
+      <w:r>
+        <w:t xml:space="preserve">consenso y por aquellas que pertenecen a una AP donde sólo participó un</w:t>
+      </w:r>
+      <w:r>
+        <w:t xml:space="preserve"> </w:t>
+      </w:r>
+      <w:r>
+        <w:t xml:space="preserve">experto, es el 69.7% del área total que abarcó el cuestionario y</w:t>
+      </w:r>
+      <w:r>
+        <w:t xml:space="preserve"> </w:t>
+      </w:r>
+      <w:r>
+        <w:t xml:space="preserve">corresponde al 0.33% del total del territorio que abarca el IIE.</w:t>
       </w:r>
     </w:p>
     <w:p>
@@ -3463,31 +3541,163 @@
         <w:pStyle w:val="BodyText"/>
       </w:pPr>
       <w:r>
-        <w:t xml:space="preserve">Las únicas AP que no tuvieron clase de IE Alta en el IIE 2023, ni en el</w:t>
-      </w:r>
-      <w:r>
-        <w:t xml:space="preserve"> </w:t>
-      </w:r>
-      <w:r>
-        <w:t xml:space="preserve">consenso fueron el 10.5% de las AP (El Veladero y Grutas de</w:t>
-      </w:r>
-      <w:r>
-        <w:t xml:space="preserve"> </w:t>
-      </w:r>
-      <w:r>
-        <w:t xml:space="preserve">Cacahuamilpa). Si los expertos están en lo correcto parecería que el</w:t>
-      </w:r>
-      <w:r>
-        <w:t xml:space="preserve"> </w:t>
-      </w:r>
-      <w:r>
-        <w:t xml:space="preserve">modelo de IIE tiende a sobrestimar la Integridad de los Ecosistemas y</w:t>
-      </w:r>
-      <w:r>
-        <w:t xml:space="preserve"> </w:t>
-      </w:r>
-      <w:r>
-        <w:t xml:space="preserve">entonces la condición es menor a la estimada hasta el momento.</w:t>
+        <w:t xml:space="preserve">Del total de celdas con consenso, el 30.25% coinciden con el valor del</w:t>
+      </w:r>
+      <w:r>
+        <w:t xml:space="preserve"> </w:t>
+      </w:r>
+      <w:r>
+        <w:t xml:space="preserve">IIE. De las que no coinciden, en el 91.0% los expertos asignaron mayor</w:t>
+      </w:r>
+      <w:r>
+        <w:t xml:space="preserve"> </w:t>
+      </w:r>
+      <w:r>
+        <w:t xml:space="preserve">degradación de lq que se predice con el IIE. Al respecto, uno de los</w:t>
+      </w:r>
+      <w:r>
+        <w:t xml:space="preserve"> </w:t>
+      </w:r>
+      <w:r>
+        <w:t xml:space="preserve">resultados que sobresalen es que, a pesar del alto impacto humano en el</w:t>
+      </w:r>
+      <w:r>
+        <w:t xml:space="preserve"> </w:t>
+      </w:r>
+      <w:r>
+        <w:t xml:space="preserve">centro del país, el 57.6% del IIE 2023 tiene valores de Integridad Alta</w:t>
+      </w:r>
+      <w:r>
+        <w:t xml:space="preserve"> </w:t>
+      </w:r>
+      <w:r>
+        <w:t xml:space="preserve">en el territorio que abarca el mapa de consenso, en contraste, sólo el</w:t>
+      </w:r>
+      <w:r>
+        <w:t xml:space="preserve"> </w:t>
+      </w:r>
+      <w:r>
+        <w:t xml:space="preserve">11.4% presentó Integridad Alta de acuerdo a los expertos.</w:t>
+      </w:r>
+    </w:p>
+    <w:p>
+      <w:pPr>
+        <w:pStyle w:val="BodyText"/>
+      </w:pPr>
+      <w:r>
+        <w:t xml:space="preserve">Cuando dividimos por AP, se tuvo una coincidencia promedio de 36.0%</w:t>
+      </w:r>
+      <w:r>
+        <w:t xml:space="preserve"> </w:t>
+      </w:r>
+      <w:r>
+        <w:t xml:space="preserve">(DE=26.9%). Las AP con mayor coincidencia entre el consenso de expertos</w:t>
+      </w:r>
+      <w:r>
+        <w:t xml:space="preserve"> </w:t>
+      </w:r>
+      <w:r>
+        <w:t xml:space="preserve">y el IIE 2023, fueron la Laguna de Zempoala (100%), Cumbres de Ajusco</w:t>
+      </w:r>
+      <w:r>
+        <w:t xml:space="preserve"> </w:t>
+      </w:r>
+      <w:r>
+        <w:t xml:space="preserve">(68.9%), Insurgentes Miguel Hidalgo y Costilla (66.7%), y El Veladero</w:t>
+      </w:r>
+      <w:r>
+        <w:t xml:space="preserve"> </w:t>
+      </w:r>
+      <w:r>
+        <w:t xml:space="preserve">(55.6%). Y las AP con menor coincidencia fueron Grutas de Cacahuamilpa,</w:t>
+      </w:r>
+      <w:r>
+        <w:t xml:space="preserve"> </w:t>
+      </w:r>
+      <w:r>
+        <w:t xml:space="preserve">Desierto de los Leones y El Chico, donde no hubo coincidencias y</w:t>
+      </w:r>
+      <w:r>
+        <w:t xml:space="preserve"> </w:t>
+      </w:r>
+      <w:r>
+        <w:t xml:space="preserve">Mariposa Monarca con 3.5%.</w:t>
+      </w:r>
+    </w:p>
+    <w:p>
+      <w:pPr>
+        <w:pStyle w:val="BodyText"/>
+      </w:pPr>
+      <w:r>
+        <w:t xml:space="preserve">En cuanto a la comparación del orden de las categorías, el 39.33% del</w:t>
+      </w:r>
+      <w:r>
+        <w:t xml:space="preserve"> </w:t>
+      </w:r>
+      <w:r>
+        <w:t xml:space="preserve">total coinciden en el orden del IIE 2023 y las respuestas con consenso</w:t>
+      </w:r>
+      <w:r>
+        <w:t xml:space="preserve"> </w:t>
+      </w:r>
+      <w:r>
+        <w:t xml:space="preserve">de expertos. Considerando por AP, en promedio tuvieron una coincidencia</w:t>
+      </w:r>
+      <w:r>
+        <w:t xml:space="preserve"> </w:t>
+      </w:r>
+      <w:r>
+        <w:t xml:space="preserve">en el orden del 53.3% (DE=24.2%), siendo las de mayor coincidencia</w:t>
+      </w:r>
+      <w:r>
+        <w:t xml:space="preserve"> </w:t>
+      </w:r>
+      <w:r>
+        <w:t xml:space="preserve">Barranca de Metztitlán (94.7%), La Montaña Malinche o Matlalcuéyatl</w:t>
+      </w:r>
+      <w:r>
+        <w:t xml:space="preserve"> </w:t>
+      </w:r>
+      <w:r>
+        <w:t xml:space="preserve">(88.7%), El Veladero (78.6%) y Lagunas de Zempoala (75.2%). Las de menor</w:t>
+      </w:r>
+      <w:r>
+        <w:t xml:space="preserve"> </w:t>
+      </w:r>
+      <w:r>
+        <w:t xml:space="preserve">coincidencia fueron Sierra Gorda de Guanajuato (12.8%), Sierra de</w:t>
+      </w:r>
+      <w:r>
+        <w:t xml:space="preserve"> </w:t>
+      </w:r>
+      <w:r>
+        <w:t xml:space="preserve">Huautla (18.7%), Mariposa Monarca (22.5%) e Iztaccíhuatl-Popocatépetl</w:t>
+      </w:r>
+      <w:r>
+        <w:t xml:space="preserve"> </w:t>
+      </w:r>
+      <w:r>
+        <w:t xml:space="preserve">(35.2%).</w:t>
+      </w:r>
+    </w:p>
+    <w:p>
+      <w:pPr>
+        <w:pStyle w:val="BodyText"/>
+      </w:pPr>
+      <w:r>
+        <w:t xml:space="preserve">Si los expertos están en lo correcto parecería que el modelo de IIE</w:t>
+      </w:r>
+      <w:r>
+        <w:t xml:space="preserve"> </w:t>
+      </w:r>
+      <w:r>
+        <w:t xml:space="preserve">tiende a sobrestimar la Integridad de los Ecosistemas y entonces la</w:t>
+      </w:r>
+      <w:r>
+        <w:t xml:space="preserve"> </w:t>
+      </w:r>
+      <w:r>
+        <w:t xml:space="preserve">condición es menor a la estimada hasta el momento.</w:t>
       </w:r>
     </w:p>
     <w:bookmarkEnd w:id="32"/>
@@ -3553,13 +3763,31 @@
         <w:t xml:space="preserve"> </w:t>
       </w:r>
       <w:r>
-        <w:t xml:space="preserve">frecuencia en zonas con Integridad Alta de manera estadísticamente</w:t>
-      </w:r>
-      <w:r>
-        <w:t xml:space="preserve"> </w:t>
-      </w:r>
-      <w:r>
-        <w:t xml:space="preserve">significativa.</w:t>
+        <w:t xml:space="preserve">frecuencia, de manera estadísticamente significativa, en zonas donde el</w:t>
+      </w:r>
+      <w:r>
+        <w:t xml:space="preserve"> </w:t>
+      </w:r>
+      <w:r>
+        <w:t xml:space="preserve">IIE 2023 tiene un valor de Integridad Alta, lo cual es válido para estas</w:t>
+      </w:r>
+      <w:r>
+        <w:t xml:space="preserve"> </w:t>
+      </w:r>
+      <w:r>
+        <w:t xml:space="preserve">especies. Por otra parte, aunque no existe significancia estadísitica</w:t>
+      </w:r>
+      <w:r>
+        <w:t xml:space="preserve"> </w:t>
+      </w:r>
+      <w:r>
+        <w:t xml:space="preserve">hay evidencia de que el Procyon lotor se observó en áreas donde IIE 2023</w:t>
+      </w:r>
+      <w:r>
+        <w:t xml:space="preserve"> </w:t>
+      </w:r>
+      <w:r>
+        <w:t xml:space="preserve">muestra degradación, lo cual se esperaría de esta especie.</w:t>
       </w:r>
     </w:p>
     <w:p>
@@ -4285,11 +4513,126 @@
       </w:pPr>
     </w:lvl>
   </w:abstractNum>
+  <w:abstractNum w:abstractNumId="99411">
+    <w:nsid w:val="A99411"/>
+    <w:multiLevelType w:val="multilevel"/>
+    <w:lvl w:ilvl="0">
+      <w:start w:val="1"/>
+      <w:numFmt w:val="decimal"/>
+      <w:lvlText w:val="%1."/>
+      <w:lvlJc w:val="left"/>
+      <w:pPr>
+        <w:ind w:left="720" w:hanging="480"/>
+      </w:pPr>
+    </w:lvl>
+    <w:lvl w:ilvl="1">
+      <w:start w:val="1"/>
+      <w:numFmt w:val="decimal"/>
+      <w:lvlText w:val="%2."/>
+      <w:lvlJc w:val="left"/>
+      <w:pPr>
+        <w:ind w:left="1440" w:hanging="480"/>
+      </w:pPr>
+    </w:lvl>
+    <w:lvl w:ilvl="2">
+      <w:start w:val="1"/>
+      <w:numFmt w:val="decimal"/>
+      <w:lvlText w:val="%3."/>
+      <w:lvlJc w:val="left"/>
+      <w:pPr>
+        <w:ind w:left="2160" w:hanging="480"/>
+      </w:pPr>
+    </w:lvl>
+    <w:lvl w:ilvl="3">
+      <w:start w:val="1"/>
+      <w:numFmt w:val="decimal"/>
+      <w:lvlText w:val="%4."/>
+      <w:lvlJc w:val="left"/>
+      <w:pPr>
+        <w:ind w:left="2880" w:hanging="480"/>
+      </w:pPr>
+    </w:lvl>
+    <w:lvl w:ilvl="4">
+      <w:start w:val="1"/>
+      <w:numFmt w:val="decimal"/>
+      <w:lvlText w:val="%5."/>
+      <w:lvlJc w:val="left"/>
+      <w:pPr>
+        <w:ind w:left="3600" w:hanging="480"/>
+      </w:pPr>
+    </w:lvl>
+    <w:lvl w:ilvl="5">
+      <w:start w:val="1"/>
+      <w:numFmt w:val="decimal"/>
+      <w:lvlText w:val="%6."/>
+      <w:lvlJc w:val="left"/>
+      <w:pPr>
+        <w:ind w:left="4320" w:hanging="480"/>
+      </w:pPr>
+    </w:lvl>
+    <w:lvl w:ilvl="6">
+      <w:start w:val="1"/>
+      <w:numFmt w:val="decimal"/>
+      <w:lvlText w:val="%7."/>
+      <w:lvlJc w:val="left"/>
+      <w:pPr>
+        <w:ind w:left="5040" w:hanging="480"/>
+      </w:pPr>
+    </w:lvl>
+    <w:lvl w:ilvl="7">
+      <w:start w:val="1"/>
+      <w:numFmt w:val="decimal"/>
+      <w:lvlText w:val="%8."/>
+      <w:lvlJc w:val="left"/>
+      <w:pPr>
+        <w:ind w:left="5760" w:hanging="480"/>
+      </w:pPr>
+    </w:lvl>
+    <w:lvl w:ilvl="8">
+      <w:start w:val="1"/>
+      <w:numFmt w:val="decimal"/>
+      <w:lvlText w:val="%9."/>
+      <w:lvlJc w:val="left"/>
+      <w:pPr>
+        <w:ind w:left="6480" w:hanging="480"/>
+      </w:pPr>
+    </w:lvl>
+  </w:abstractNum>
   <w:num w:numId="1000">
     <w:abstractNumId w:val="990"/>
   </w:num>
   <w:num w:numId="1001">
     <w:abstractNumId w:val="991"/>
+  </w:num>
+  <w:num w:numId="1002">
+    <w:abstractNumId w:val="99411"/>
+    <w:lvlOverride w:ilvl="0">
+      <w:startOverride w:val="1"/>
+    </w:lvlOverride>
+    <w:lvlOverride w:ilvl="1">
+      <w:startOverride w:val="1"/>
+    </w:lvlOverride>
+    <w:lvlOverride w:ilvl="2">
+      <w:startOverride w:val="1"/>
+    </w:lvlOverride>
+    <w:lvlOverride w:ilvl="3">
+      <w:startOverride w:val="1"/>
+    </w:lvlOverride>
+    <w:lvlOverride w:ilvl="4">
+      <w:startOverride w:val="1"/>
+    </w:lvlOverride>
+    <w:lvlOverride w:ilvl="5">
+      <w:startOverride w:val="1"/>
+    </w:lvlOverride>
+    <w:lvlOverride w:ilvl="6">
+      <w:startOverride w:val="1"/>
+    </w:lvlOverride>
+    <w:lvlOverride w:ilvl="7">
+      <w:startOverride w:val="1"/>
+    </w:lvlOverride>
+    <w:lvlOverride w:ilvl="8">
+      <w:startOverride w:val="1"/>
+    </w:lvlOverride>
   </w:num>
 </w:numbering>
 </file>

</xml_diff>

<commit_message>
add snib validation to methods
</commit_message>
<xml_diff>
--- a/methods/IE.docx
+++ b/methods/IE.docx
@@ -554,10 +554,10 @@
         <w:jc w:val="start"/>
       </w:tblPr>
       <w:tblGrid>
-        <w:gridCol w:w="1673"/>
-        <w:gridCol w:w="1673"/>
-        <w:gridCol w:w="1673"/>
-        <w:gridCol w:w="2900"/>
+        <w:gridCol w:w="1896"/>
+        <w:gridCol w:w="1896"/>
+        <w:gridCol w:w="1896"/>
+        <w:gridCol w:w="2230"/>
       </w:tblGrid>
       <w:tr>
         <w:trPr>
@@ -3189,13 +3189,415 @@
         <w:pStyle w:val="BodyText"/>
       </w:pPr>
       <w:r>
-        <w:t xml:space="preserve">Se calculó en qué proporción coincide las respuestas (con consenso) de</w:t>
-      </w:r>
-      <w:r>
-        <w:t xml:space="preserve"> </w:t>
-      </w:r>
-      <w:r>
-        <w:t xml:space="preserve">los expertos y el valor del IIE de 2023.</w:t>
+        <w:t xml:space="preserve">Se calculó en qué proporción coincide las respuestas con consenso de los</w:t>
+      </w:r>
+      <w:r>
+        <w:t xml:space="preserve"> </w:t>
+      </w:r>
+      <w:r>
+        <w:t xml:space="preserve">expertos y el valor del IIE de 2023. Otra manera de comparar estos</w:t>
+      </w:r>
+      <w:r>
+        <w:t xml:space="preserve"> </w:t>
+      </w:r>
+      <w:r>
+        <w:t xml:space="preserve">valores, es fijándonos únicamente en el orden que asignaron los</w:t>
+      </w:r>
+      <w:r>
+        <w:t xml:space="preserve"> </w:t>
+      </w:r>
+      <w:r>
+        <w:t xml:space="preserve">expertos, por ejemplo, si éstos opinaron que el área B de la AP tiene</w:t>
+      </w:r>
+      <w:r>
+        <w:t xml:space="preserve"> </w:t>
+      </w:r>
+      <w:r>
+        <w:t xml:space="preserve">mayor integridad que un área A y menor integridad que un área C, es</w:t>
+      </w:r>
+      <w:r>
+        <w:t xml:space="preserve"> </w:t>
+      </w:r>
+      <w:r>
+        <w:t xml:space="preserve">decir,</w:t>
+      </w:r>
+      <w:r>
+        <w:t xml:space="preserve"> </w:t>
+      </w:r>
+      <m:oMath>
+        <m:r>
+          <m:t>I</m:t>
+        </m:r>
+        <m:sSub>
+          <m:e>
+            <m:r>
+              <m:t>E</m:t>
+            </m:r>
+          </m:e>
+          <m:sub>
+            <m:r>
+              <m:t>E</m:t>
+            </m:r>
+            <m:r>
+              <m:t>x</m:t>
+            </m:r>
+            <m:r>
+              <m:t>p</m:t>
+            </m:r>
+            <m:r>
+              <m:t>e</m:t>
+            </m:r>
+            <m:r>
+              <m:t>r</m:t>
+            </m:r>
+            <m:r>
+              <m:t>t</m:t>
+            </m:r>
+            <m:r>
+              <m:t>o</m:t>
+            </m:r>
+            <m:r>
+              <m:t>s</m:t>
+            </m:r>
+          </m:sub>
+        </m:sSub>
+        <m:d>
+          <m:dPr>
+            <m:begChr m:val="("/>
+            <m:endChr m:val=")"/>
+            <m:sepChr m:val=""/>
+            <m:grow/>
+          </m:dPr>
+          <m:e>
+            <m:r>
+              <m:t>A</m:t>
+            </m:r>
+          </m:e>
+        </m:d>
+        <m:r>
+          <m:rPr>
+            <m:sty m:val="p"/>
+          </m:rPr>
+          <m:t>&lt;</m:t>
+        </m:r>
+        <m:r>
+          <m:t>I</m:t>
+        </m:r>
+        <m:sSub>
+          <m:e>
+            <m:r>
+              <m:t>E</m:t>
+            </m:r>
+          </m:e>
+          <m:sub>
+            <m:r>
+              <m:t>E</m:t>
+            </m:r>
+            <m:r>
+              <m:t>x</m:t>
+            </m:r>
+            <m:r>
+              <m:t>p</m:t>
+            </m:r>
+            <m:r>
+              <m:t>e</m:t>
+            </m:r>
+            <m:r>
+              <m:t>r</m:t>
+            </m:r>
+            <m:r>
+              <m:t>t</m:t>
+            </m:r>
+            <m:r>
+              <m:t>o</m:t>
+            </m:r>
+            <m:r>
+              <m:t>s</m:t>
+            </m:r>
+          </m:sub>
+        </m:sSub>
+        <m:d>
+          <m:dPr>
+            <m:begChr m:val="("/>
+            <m:endChr m:val=")"/>
+            <m:sepChr m:val=""/>
+            <m:grow/>
+          </m:dPr>
+          <m:e>
+            <m:r>
+              <m:t>B</m:t>
+            </m:r>
+          </m:e>
+        </m:d>
+        <m:r>
+          <m:rPr>
+            <m:sty m:val="p"/>
+          </m:rPr>
+          <m:t>&lt;</m:t>
+        </m:r>
+        <m:r>
+          <m:t>I</m:t>
+        </m:r>
+        <m:sSub>
+          <m:e>
+            <m:r>
+              <m:t>E</m:t>
+            </m:r>
+          </m:e>
+          <m:sub>
+            <m:r>
+              <m:t>E</m:t>
+            </m:r>
+            <m:r>
+              <m:t>x</m:t>
+            </m:r>
+            <m:r>
+              <m:t>p</m:t>
+            </m:r>
+            <m:r>
+              <m:t>e</m:t>
+            </m:r>
+            <m:r>
+              <m:t>r</m:t>
+            </m:r>
+            <m:r>
+              <m:t>t</m:t>
+            </m:r>
+            <m:r>
+              <m:t>o</m:t>
+            </m:r>
+            <m:r>
+              <m:t>s</m:t>
+            </m:r>
+          </m:sub>
+        </m:sSub>
+        <m:d>
+          <m:dPr>
+            <m:begChr m:val="("/>
+            <m:endChr m:val=")"/>
+            <m:sepChr m:val=""/>
+            <m:grow/>
+          </m:dPr>
+          <m:e>
+            <m:r>
+              <m:t>C</m:t>
+            </m:r>
+          </m:e>
+        </m:d>
+      </m:oMath>
+      <w:r>
+        <w:t xml:space="preserve">, entonces el</w:t>
+      </w:r>
+      <w:r>
+        <w:t xml:space="preserve"> </w:t>
+      </w:r>
+      <w:r>
+        <w:t xml:space="preserve">IIE 2023 debería mantener este mismo orden, para lo cual, comparamos el</w:t>
+      </w:r>
+      <w:r>
+        <w:t xml:space="preserve"> </w:t>
+      </w:r>
+      <w:r>
+        <w:t xml:space="preserve">valor del IIE 2023 de un pixel en B, contra la mediana del IIE 2023 en</w:t>
+      </w:r>
+      <w:r>
+        <w:t xml:space="preserve"> </w:t>
+      </w:r>
+      <w:r>
+        <w:t xml:space="preserve">el área A y B. Si está bien ordenado debe cumplir</w:t>
+      </w:r>
+      <w:r>
+        <w:t xml:space="preserve"> </w:t>
+      </w:r>
+      <m:oMath>
+        <m:r>
+          <m:t>m</m:t>
+        </m:r>
+        <m:r>
+          <m:t>e</m:t>
+        </m:r>
+        <m:r>
+          <m:t>d</m:t>
+        </m:r>
+        <m:r>
+          <m:t>i</m:t>
+        </m:r>
+        <m:r>
+          <m:t>a</m:t>
+        </m:r>
+        <m:r>
+          <m:t>n</m:t>
+        </m:r>
+        <m:r>
+          <m:t>a</m:t>
+        </m:r>
+        <m:d>
+          <m:dPr>
+            <m:begChr m:val="("/>
+            <m:endChr m:val=")"/>
+            <m:sepChr m:val=""/>
+            <m:grow/>
+          </m:dPr>
+          <m:e>
+            <m:r>
+              <m:t>I</m:t>
+            </m:r>
+            <m:r>
+              <m:t>I</m:t>
+            </m:r>
+            <m:sSub>
+              <m:e>
+                <m:r>
+                  <m:t>E</m:t>
+                </m:r>
+              </m:e>
+              <m:sub>
+                <m:r>
+                  <m:t>2023</m:t>
+                </m:r>
+              </m:sub>
+            </m:sSub>
+          </m:e>
+        </m:d>
+        <m:d>
+          <m:dPr>
+            <m:begChr m:val="("/>
+            <m:endChr m:val=")"/>
+            <m:sepChr m:val=""/>
+            <m:grow/>
+          </m:dPr>
+          <m:e>
+            <m:r>
+              <m:t>A</m:t>
+            </m:r>
+          </m:e>
+        </m:d>
+        <m:r>
+          <m:rPr>
+            <m:sty m:val="p"/>
+          </m:rPr>
+          <m:t>&lt;</m:t>
+        </m:r>
+        <m:r>
+          <m:t>I</m:t>
+        </m:r>
+        <m:r>
+          <m:t>I</m:t>
+        </m:r>
+        <m:sSub>
+          <m:e>
+            <m:r>
+              <m:t>E</m:t>
+            </m:r>
+          </m:e>
+          <m:sub>
+            <m:r>
+              <m:t>2023</m:t>
+            </m:r>
+          </m:sub>
+        </m:sSub>
+        <m:d>
+          <m:dPr>
+            <m:begChr m:val="("/>
+            <m:endChr m:val=")"/>
+            <m:sepChr m:val=""/>
+            <m:grow/>
+          </m:dPr>
+          <m:e>
+            <m:r>
+              <m:t>p</m:t>
+            </m:r>
+            <m:r>
+              <m:t>i</m:t>
+            </m:r>
+            <m:r>
+              <m:t>x</m:t>
+            </m:r>
+            <m:r>
+              <m:t>e</m:t>
+            </m:r>
+            <m:r>
+              <m:t>l</m:t>
+            </m:r>
+          </m:e>
+        </m:d>
+        <m:r>
+          <m:rPr>
+            <m:sty m:val="p"/>
+          </m:rPr>
+          <m:t>&lt;</m:t>
+        </m:r>
+        <m:r>
+          <m:rPr>
+            <m:sty m:val="p"/>
+          </m:rPr>
+          <m:t>=</m:t>
+        </m:r>
+        <m:r>
+          <m:t>m</m:t>
+        </m:r>
+        <m:r>
+          <m:t>e</m:t>
+        </m:r>
+        <m:r>
+          <m:t>d</m:t>
+        </m:r>
+        <m:r>
+          <m:t>i</m:t>
+        </m:r>
+        <m:r>
+          <m:t>a</m:t>
+        </m:r>
+        <m:r>
+          <m:t>n</m:t>
+        </m:r>
+        <m:r>
+          <m:t>a</m:t>
+        </m:r>
+        <m:d>
+          <m:dPr>
+            <m:begChr m:val="("/>
+            <m:endChr m:val=")"/>
+            <m:sepChr m:val=""/>
+            <m:grow/>
+          </m:dPr>
+          <m:e>
+            <m:r>
+              <m:t>I</m:t>
+            </m:r>
+            <m:r>
+              <m:t>I</m:t>
+            </m:r>
+            <m:sSub>
+              <m:e>
+                <m:r>
+                  <m:t>E</m:t>
+                </m:r>
+              </m:e>
+              <m:sub>
+                <m:r>
+                  <m:t>2023</m:t>
+                </m:r>
+              </m:sub>
+            </m:sSub>
+          </m:e>
+        </m:d>
+        <m:d>
+          <m:dPr>
+            <m:begChr m:val="("/>
+            <m:endChr m:val=")"/>
+            <m:sepChr m:val=""/>
+            <m:grow/>
+          </m:dPr>
+          <m:e>
+            <m:r>
+              <m:t>C</m:t>
+            </m:r>
+          </m:e>
+        </m:d>
+      </m:oMath>
+      <w:r>
+        <w:t xml:space="preserve">.</w:t>
       </w:r>
     </w:p>
     <w:p>
@@ -3203,49 +3605,7 @@
         <w:pStyle w:val="BodyText"/>
       </w:pPr>
       <w:r>
-        <w:t xml:space="preserve">El 29.3% no consideraron que existan zonas con Integridad Alta dentro de</w:t>
-      </w:r>
-      <w:r>
-        <w:t xml:space="preserve"> </w:t>
-      </w:r>
-      <w:r>
-        <w:t xml:space="preserve">la AP en la que laboran, lo cual es poco probable, ya que son zonas</w:t>
-      </w:r>
-      <w:r>
-        <w:t xml:space="preserve"> </w:t>
-      </w:r>
-      <w:r>
-        <w:t xml:space="preserve">protegidas, esto podría deberse al que el cuestionario implica un grado</w:t>
-      </w:r>
-      <w:r>
-        <w:t xml:space="preserve"> </w:t>
-      </w:r>
-      <w:r>
-        <w:t xml:space="preserve">de subjetividad en las respuestas de cada experto. Otra manera de</w:t>
-      </w:r>
-      <w:r>
-        <w:t xml:space="preserve"> </w:t>
-      </w:r>
-      <w:r>
-        <w:t xml:space="preserve">comparar el IIE 2023, considerando esta subjetividad, es comparando el</w:t>
-      </w:r>
-      <w:r>
-        <w:t xml:space="preserve"> </w:t>
-      </w:r>
-      <w:r>
-        <w:t xml:space="preserve">orden en el que evaluan las áreas, es decir que se cumpla que un área es</w:t>
-      </w:r>
-      <w:r>
-        <w:t xml:space="preserve"> </w:t>
-      </w:r>
-      <w:r>
-        <w:t xml:space="preserve">más/menos degradada que otra. Para ello seguimos los siguientes pasos</w:t>
-      </w:r>
-      <w:r>
-        <w:t xml:space="preserve"> </w:t>
-      </w:r>
-      <w:r>
-        <w:t xml:space="preserve">por cada AP:</w:t>
+        <w:t xml:space="preserve">Para ello seguimos los siguientes pasos por cada AP:</w:t>
       </w:r>
     </w:p>
     <w:p>
@@ -3256,7 +3616,13 @@
         </w:numPr>
       </w:pPr>
       <w:r>
-        <w:t xml:space="preserve">Dividir la AP en áreas de acuerdo al valor con consenso.</w:t>
+        <w:t xml:space="preserve">Dividir la AP en áreas que tengan el mismo valor de la respuesta de</w:t>
+      </w:r>
+      <w:r>
+        <w:t xml:space="preserve"> </w:t>
+      </w:r>
+      <w:r>
+        <w:t xml:space="preserve">expertos con consenso, por ejemplo A, B, C.</w:t>
       </w:r>
     </w:p>
     <w:p>
@@ -3267,7 +3633,189 @@
         </w:numPr>
       </w:pPr>
       <w:r>
-        <w:t xml:space="preserve">Ordenar estas áreas.</w:t>
+        <w:t xml:space="preserve">Ordenar estas áreas de menor degradación a mayor:</w:t>
+      </w:r>
+    </w:p>
+    <w:p>
+      <w:pPr>
+        <w:pStyle w:val="BodyText"/>
+      </w:pPr>
+      <m:oMathPara>
+        <m:oMathParaPr>
+          <m:jc m:val="center"/>
+        </m:oMathParaPr>
+        <m:oMath>
+          <m:r>
+            <m:t>I</m:t>
+          </m:r>
+          <m:sSub>
+            <m:e>
+              <m:r>
+                <m:t>E</m:t>
+              </m:r>
+            </m:e>
+            <m:sub>
+              <m:r>
+                <m:t>E</m:t>
+              </m:r>
+              <m:r>
+                <m:t>x</m:t>
+              </m:r>
+              <m:r>
+                <m:t>p</m:t>
+              </m:r>
+              <m:r>
+                <m:t>e</m:t>
+              </m:r>
+              <m:r>
+                <m:t>r</m:t>
+              </m:r>
+              <m:r>
+                <m:t>t</m:t>
+              </m:r>
+              <m:r>
+                <m:t>o</m:t>
+              </m:r>
+              <m:r>
+                <m:t>s</m:t>
+              </m:r>
+            </m:sub>
+          </m:sSub>
+          <m:d>
+            <m:dPr>
+              <m:begChr m:val="("/>
+              <m:endChr m:val=")"/>
+              <m:sepChr m:val=""/>
+              <m:grow/>
+            </m:dPr>
+            <m:e>
+              <m:r>
+                <m:t>A</m:t>
+              </m:r>
+            </m:e>
+          </m:d>
+          <m:r>
+            <m:rPr>
+              <m:sty m:val="p"/>
+            </m:rPr>
+            <m:t>&lt;</m:t>
+          </m:r>
+          <m:r>
+            <m:t>I</m:t>
+          </m:r>
+          <m:sSub>
+            <m:e>
+              <m:r>
+                <m:t>E</m:t>
+              </m:r>
+            </m:e>
+            <m:sub>
+              <m:r>
+                <m:t>E</m:t>
+              </m:r>
+              <m:r>
+                <m:t>x</m:t>
+              </m:r>
+              <m:r>
+                <m:t>p</m:t>
+              </m:r>
+              <m:r>
+                <m:t>e</m:t>
+              </m:r>
+              <m:r>
+                <m:t>r</m:t>
+              </m:r>
+              <m:r>
+                <m:t>t</m:t>
+              </m:r>
+              <m:r>
+                <m:t>o</m:t>
+              </m:r>
+              <m:r>
+                <m:t>s</m:t>
+              </m:r>
+            </m:sub>
+          </m:sSub>
+          <m:d>
+            <m:dPr>
+              <m:begChr m:val="("/>
+              <m:endChr m:val=")"/>
+              <m:sepChr m:val=""/>
+              <m:grow/>
+            </m:dPr>
+            <m:e>
+              <m:r>
+                <m:t>B</m:t>
+              </m:r>
+            </m:e>
+          </m:d>
+          <m:r>
+            <m:rPr>
+              <m:sty m:val="p"/>
+            </m:rPr>
+            <m:t>&lt;</m:t>
+          </m:r>
+          <m:r>
+            <m:t>I</m:t>
+          </m:r>
+          <m:sSub>
+            <m:e>
+              <m:r>
+                <m:t>E</m:t>
+              </m:r>
+            </m:e>
+            <m:sub>
+              <m:r>
+                <m:t>E</m:t>
+              </m:r>
+              <m:r>
+                <m:t>x</m:t>
+              </m:r>
+              <m:r>
+                <m:t>p</m:t>
+              </m:r>
+              <m:r>
+                <m:t>e</m:t>
+              </m:r>
+              <m:r>
+                <m:t>r</m:t>
+              </m:r>
+              <m:r>
+                <m:t>t</m:t>
+              </m:r>
+              <m:r>
+                <m:t>o</m:t>
+              </m:r>
+              <m:r>
+                <m:t>s</m:t>
+              </m:r>
+            </m:sub>
+          </m:sSub>
+          <m:d>
+            <m:dPr>
+              <m:begChr m:val="("/>
+              <m:endChr m:val=")"/>
+              <m:sepChr m:val=""/>
+              <m:grow/>
+            </m:dPr>
+            <m:e>
+              <m:r>
+                <m:t>C</m:t>
+              </m:r>
+            </m:e>
+          </m:d>
+        </m:oMath>
+      </m:oMathPara>
+    </w:p>
+    <w:p>
+      <w:pPr>
+        <w:numPr>
+          <w:ilvl w:val="0"/>
+          <w:numId w:val="1000"/>
+        </w:numPr>
+      </w:pPr>
+      <w:r>
+        <w:t xml:space="preserve">.</w:t>
       </w:r>
     </w:p>
     <w:p>
@@ -3278,7 +3826,225 @@
         </w:numPr>
       </w:pPr>
       <w:r>
-        <w:t xml:space="preserve">Calcular la mediana del IIE 2023 por área.</w:t>
+        <w:t xml:space="preserve">Calcular la mediana del IIE 2023 por área:</w:t>
+      </w:r>
+    </w:p>
+    <w:p>
+      <w:pPr>
+        <w:numPr>
+          <w:ilvl w:val="0"/>
+          <w:numId w:val="1000"/>
+        </w:numPr>
+      </w:pPr>
+      <m:oMath>
+        <m:r>
+          <m:t>m</m:t>
+        </m:r>
+        <m:r>
+          <m:t>e</m:t>
+        </m:r>
+        <m:r>
+          <m:t>d</m:t>
+        </m:r>
+        <m:r>
+          <m:t>i</m:t>
+        </m:r>
+        <m:r>
+          <m:t>a</m:t>
+        </m:r>
+        <m:r>
+          <m:t>n</m:t>
+        </m:r>
+        <m:r>
+          <m:t>a</m:t>
+        </m:r>
+        <m:d>
+          <m:dPr>
+            <m:begChr m:val="("/>
+            <m:endChr m:val=")"/>
+            <m:sepChr m:val=""/>
+            <m:grow/>
+          </m:dPr>
+          <m:e>
+            <m:r>
+              <m:t>I</m:t>
+            </m:r>
+            <m:r>
+              <m:t>I</m:t>
+            </m:r>
+            <m:sSub>
+              <m:e>
+                <m:r>
+                  <m:t>E</m:t>
+                </m:r>
+              </m:e>
+              <m:sub>
+                <m:r>
+                  <m:t>2023</m:t>
+                </m:r>
+              </m:sub>
+            </m:sSub>
+          </m:e>
+        </m:d>
+        <m:d>
+          <m:dPr>
+            <m:begChr m:val="("/>
+            <m:endChr m:val=")"/>
+            <m:sepChr m:val=""/>
+            <m:grow/>
+          </m:dPr>
+          <m:e>
+            <m:r>
+              <m:t>A</m:t>
+            </m:r>
+          </m:e>
+        </m:d>
+      </m:oMath>
+      <w:r>
+        <w:t xml:space="preserve">,</w:t>
+      </w:r>
+      <w:r>
+        <w:t xml:space="preserve"> </w:t>
+      </w:r>
+      <m:oMath>
+        <m:r>
+          <m:t>m</m:t>
+        </m:r>
+        <m:r>
+          <m:t>e</m:t>
+        </m:r>
+        <m:r>
+          <m:t>d</m:t>
+        </m:r>
+        <m:r>
+          <m:t>i</m:t>
+        </m:r>
+        <m:r>
+          <m:t>a</m:t>
+        </m:r>
+        <m:r>
+          <m:t>n</m:t>
+        </m:r>
+        <m:r>
+          <m:t>a</m:t>
+        </m:r>
+        <m:d>
+          <m:dPr>
+            <m:begChr m:val="("/>
+            <m:endChr m:val=")"/>
+            <m:sepChr m:val=""/>
+            <m:grow/>
+          </m:dPr>
+          <m:e>
+            <m:r>
+              <m:t>I</m:t>
+            </m:r>
+            <m:r>
+              <m:t>I</m:t>
+            </m:r>
+            <m:sSub>
+              <m:e>
+                <m:r>
+                  <m:t>E</m:t>
+                </m:r>
+              </m:e>
+              <m:sub>
+                <m:r>
+                  <m:t>2023</m:t>
+                </m:r>
+              </m:sub>
+            </m:sSub>
+          </m:e>
+        </m:d>
+        <m:d>
+          <m:dPr>
+            <m:begChr m:val="("/>
+            <m:endChr m:val=")"/>
+            <m:sepChr m:val=""/>
+            <m:grow/>
+          </m:dPr>
+          <m:e>
+            <m:r>
+              <m:t>B</m:t>
+            </m:r>
+          </m:e>
+        </m:d>
+      </m:oMath>
+      <w:r>
+        <w:t xml:space="preserve"> </w:t>
+      </w:r>
+      <w:r>
+        <w:t xml:space="preserve">y</w:t>
+      </w:r>
+      <w:r>
+        <w:t xml:space="preserve"> </w:t>
+      </w:r>
+      <m:oMath>
+        <m:r>
+          <m:t>m</m:t>
+        </m:r>
+        <m:r>
+          <m:t>e</m:t>
+        </m:r>
+        <m:r>
+          <m:t>d</m:t>
+        </m:r>
+        <m:r>
+          <m:t>i</m:t>
+        </m:r>
+        <m:r>
+          <m:t>a</m:t>
+        </m:r>
+        <m:r>
+          <m:t>n</m:t>
+        </m:r>
+        <m:r>
+          <m:t>a</m:t>
+        </m:r>
+        <m:d>
+          <m:dPr>
+            <m:begChr m:val="("/>
+            <m:endChr m:val=")"/>
+            <m:sepChr m:val=""/>
+            <m:grow/>
+          </m:dPr>
+          <m:e>
+            <m:r>
+              <m:t>I</m:t>
+            </m:r>
+            <m:r>
+              <m:t>I</m:t>
+            </m:r>
+            <m:sSub>
+              <m:e>
+                <m:r>
+                  <m:t>E</m:t>
+                </m:r>
+              </m:e>
+              <m:sub>
+                <m:r>
+                  <m:t>2023</m:t>
+                </m:r>
+              </m:sub>
+            </m:sSub>
+          </m:e>
+        </m:d>
+        <m:d>
+          <m:dPr>
+            <m:begChr m:val="("/>
+            <m:endChr m:val=")"/>
+            <m:sepChr m:val=""/>
+            <m:grow/>
+          </m:dPr>
+          <m:e>
+            <m:r>
+              <m:t>C</m:t>
+            </m:r>
+          </m:e>
+        </m:d>
+      </m:oMath>
+      <w:r>
+        <w:t xml:space="preserve">.</w:t>
       </w:r>
     </w:p>
     <w:p>
@@ -3289,14 +4055,280 @@
         </w:numPr>
       </w:pPr>
       <w:r>
-        <w:t xml:space="preserve">Comparar que el valor de IIE 2023 de cada pixel sea menor a la</w:t>
-      </w:r>
-      <w:r>
-        <w:t xml:space="preserve"> </w:t>
-      </w:r>
-      <w:r>
-        <w:t xml:space="preserve">mediana del área siguiente y mayor a la de la anterior.</w:t>
-      </w:r>
+        <w:t xml:space="preserve">Para cada pixel i perteneciente al área B, si su valor de IIE 2023</w:t>
+      </w:r>
+      <w:r>
+        <w:t xml:space="preserve"> </w:t>
+      </w:r>
+      <w:r>
+        <w:t xml:space="preserve">es menor a la mediana del IIE 2023 del área C y mayor a la del área</w:t>
+      </w:r>
+      <w:r>
+        <w:t xml:space="preserve"> </w:t>
+      </w:r>
+      <w:r>
+        <w:t xml:space="preserve">A, decimos que está ordenado de manera correcta:</w:t>
+      </w:r>
+    </w:p>
+    <w:p>
+      <w:pPr>
+        <w:pStyle w:val="BodyText"/>
+      </w:pPr>
+      <m:oMathPara>
+        <m:oMathParaPr>
+          <m:jc m:val="center"/>
+        </m:oMathParaPr>
+        <m:oMath>
+          <m:sSub>
+            <m:e>
+              <m:r>
+                <m:t>o</m:t>
+              </m:r>
+            </m:e>
+            <m:sub>
+              <m:r>
+                <m:t>i</m:t>
+              </m:r>
+            </m:sub>
+          </m:sSub>
+          <m:r>
+            <m:rPr>
+              <m:sty m:val="p"/>
+            </m:rPr>
+            <m:t>=</m:t>
+          </m:r>
+          <m:d>
+            <m:dPr>
+              <m:begChr m:val="{"/>
+              <m:endChr m:val=""/>
+              <m:sepChr m:val=""/>
+              <m:grow/>
+            </m:dPr>
+            <m:e>
+              <m:m>
+                <m:mPr>
+                  <m:baseJc m:val="center"/>
+                  <m:plcHide m:val="1"/>
+                  <m:mcs>
+                    <m:mc>
+                      <m:mcPr>
+                        <m:mcJc m:val="left"/>
+                        <m:count m:val="1"/>
+                      </m:mcPr>
+                    </m:mc>
+                    <m:mc>
+                      <m:mcPr>
+                        <m:mcJc m:val="left"/>
+                        <m:count m:val="1"/>
+                      </m:mcPr>
+                    </m:mc>
+                  </m:mcs>
+                </m:mPr>
+                <m:mr>
+                  <m:e>
+                    <m:r>
+                      <m:t>1</m:t>
+                    </m:r>
+                  </m:e>
+                  <m:e>
+                    <m:r>
+                      <m:t>m</m:t>
+                    </m:r>
+                    <m:r>
+                      <m:t>e</m:t>
+                    </m:r>
+                    <m:r>
+                      <m:t>d</m:t>
+                    </m:r>
+                    <m:r>
+                      <m:t>i</m:t>
+                    </m:r>
+                    <m:r>
+                      <m:t>a</m:t>
+                    </m:r>
+                    <m:r>
+                      <m:t>n</m:t>
+                    </m:r>
+                    <m:r>
+                      <m:t>a</m:t>
+                    </m:r>
+                    <m:d>
+                      <m:dPr>
+                        <m:begChr m:val="("/>
+                        <m:endChr m:val=")"/>
+                        <m:sepChr m:val=""/>
+                        <m:grow/>
+                      </m:dPr>
+                      <m:e>
+                        <m:r>
+                          <m:t>I</m:t>
+                        </m:r>
+                        <m:r>
+                          <m:t>I</m:t>
+                        </m:r>
+                        <m:sSub>
+                          <m:e>
+                            <m:r>
+                              <m:t>E</m:t>
+                            </m:r>
+                          </m:e>
+                          <m:sub>
+                            <m:r>
+                              <m:t>2023</m:t>
+                            </m:r>
+                          </m:sub>
+                        </m:sSub>
+                      </m:e>
+                    </m:d>
+                    <m:d>
+                      <m:dPr>
+                        <m:begChr m:val="("/>
+                        <m:endChr m:val=")"/>
+                        <m:sepChr m:val=""/>
+                        <m:grow/>
+                      </m:dPr>
+                      <m:e>
+                        <m:r>
+                          <m:t>A</m:t>
+                        </m:r>
+                      </m:e>
+                    </m:d>
+                    <m:r>
+                      <m:rPr>
+                        <m:sty m:val="p"/>
+                      </m:rPr>
+                      <m:t>&lt;</m:t>
+                    </m:r>
+                    <m:r>
+                      <m:t>I</m:t>
+                    </m:r>
+                    <m:r>
+                      <m:t>I</m:t>
+                    </m:r>
+                    <m:sSub>
+                      <m:e>
+                        <m:r>
+                          <m:t>E</m:t>
+                        </m:r>
+                      </m:e>
+                      <m:sub>
+                        <m:r>
+                          <m:t>2023</m:t>
+                        </m:r>
+                      </m:sub>
+                    </m:sSub>
+                    <m:d>
+                      <m:dPr>
+                        <m:begChr m:val="("/>
+                        <m:endChr m:val=")"/>
+                        <m:sepChr m:val=""/>
+                        <m:grow/>
+                      </m:dPr>
+                      <m:e>
+                        <m:r>
+                          <m:t>i</m:t>
+                        </m:r>
+                      </m:e>
+                    </m:d>
+                    <m:r>
+                      <m:rPr>
+                        <m:sty m:val="p"/>
+                      </m:rPr>
+                      <m:t>&lt;</m:t>
+                    </m:r>
+                    <m:r>
+                      <m:rPr>
+                        <m:sty m:val="p"/>
+                      </m:rPr>
+                      <m:t>=</m:t>
+                    </m:r>
+                    <m:r>
+                      <m:t>m</m:t>
+                    </m:r>
+                    <m:r>
+                      <m:t>e</m:t>
+                    </m:r>
+                    <m:r>
+                      <m:t>d</m:t>
+                    </m:r>
+                    <m:r>
+                      <m:t>i</m:t>
+                    </m:r>
+                    <m:r>
+                      <m:t>a</m:t>
+                    </m:r>
+                    <m:r>
+                      <m:t>n</m:t>
+                    </m:r>
+                    <m:r>
+                      <m:t>a</m:t>
+                    </m:r>
+                    <m:d>
+                      <m:dPr>
+                        <m:begChr m:val="("/>
+                        <m:endChr m:val=")"/>
+                        <m:sepChr m:val=""/>
+                        <m:grow/>
+                      </m:dPr>
+                      <m:e>
+                        <m:r>
+                          <m:t>I</m:t>
+                        </m:r>
+                        <m:r>
+                          <m:t>I</m:t>
+                        </m:r>
+                        <m:sSub>
+                          <m:e>
+                            <m:r>
+                              <m:t>E</m:t>
+                            </m:r>
+                          </m:e>
+                          <m:sub>
+                            <m:r>
+                              <m:t>2023</m:t>
+                            </m:r>
+                          </m:sub>
+                        </m:sSub>
+                      </m:e>
+                    </m:d>
+                    <m:d>
+                      <m:dPr>
+                        <m:begChr m:val="("/>
+                        <m:endChr m:val=")"/>
+                        <m:sepChr m:val=""/>
+                        <m:grow/>
+                      </m:dPr>
+                      <m:e>
+                        <m:r>
+                          <m:t>C</m:t>
+                        </m:r>
+                      </m:e>
+                    </m:d>
+                  </m:e>
+                </m:mr>
+                <m:mr>
+                  <m:e>
+                    <m:r>
+                      <m:t>0</m:t>
+                    </m:r>
+                  </m:e>
+                  <m:e>
+                    <m:r>
+                      <m:t>e</m:t>
+                    </m:r>
+                    <m:r>
+                      <m:t>o</m:t>
+                    </m:r>
+                    <m:r>
+                      <m:t>c</m:t>
+                    </m:r>
+                  </m:e>
+                </m:mr>
+              </m:m>
+            </m:e>
+          </m:d>
+        </m:oMath>
+      </m:oMathPara>
     </w:p>
     <w:bookmarkEnd w:id="28"/>
     <w:bookmarkStart w:id="29" w:name="validación-mediante-datos-de-fauna"/>
@@ -3379,25 +4411,88 @@
         <w:t xml:space="preserve"> </w:t>
       </w:r>
       <w:r>
-        <w:t xml:space="preserve">seleccionó un conjunto de registros, provenientes del SNIB, de mamíferos</w:t>
-      </w:r>
-      <w:r>
-        <w:t xml:space="preserve"> </w:t>
-      </w:r>
-      <w:r>
-        <w:t xml:space="preserve">y aves de talla grande para la validación de clases altas de IIE. Por su</w:t>
-      </w:r>
-      <w:r>
-        <w:t xml:space="preserve"> </w:t>
-      </w:r>
-      <w:r>
-        <w:t xml:space="preserve">parte, la incidencia de ganadería se utilizó para la evaluación de IE</w:t>
-      </w:r>
-      <w:r>
-        <w:t xml:space="preserve"> </w:t>
-      </w:r>
-      <w:r>
-        <w:t xml:space="preserve">baja y muy baja.</w:t>
+        <w:t xml:space="preserve">seleccionó un conjunto de registros provenientes del SNIB de mamíferos y</w:t>
+      </w:r>
+      <w:r>
+        <w:t xml:space="preserve"> </w:t>
+      </w:r>
+      <w:r>
+        <w:t xml:space="preserve">aves de talla grande para la validación de clases altas de IIE, los</w:t>
+      </w:r>
+      <w:r>
+        <w:t xml:space="preserve"> </w:t>
+      </w:r>
+      <w:r>
+        <w:t xml:space="preserve">cuales incluyeron:</w:t>
+      </w:r>
+      <w:r>
+        <w:t xml:space="preserve"> </w:t>
+      </w:r>
+      <w:r>
+        <w:rPr>
+          <w:iCs/>
+          <w:i/>
+        </w:rPr>
+        <w:t xml:space="preserve">Canis latrans, Canis lupus, Caracara plancus,</w:t>
+      </w:r>
+      <w:r>
+        <w:rPr>
+          <w:iCs/>
+          <w:i/>
+        </w:rPr>
+        <w:t xml:space="preserve"> </w:t>
+      </w:r>
+      <w:r>
+        <w:rPr>
+          <w:iCs/>
+          <w:i/>
+        </w:rPr>
+        <w:t xml:space="preserve">Cathartes aura, Coragyps atratus, Dicotyles tajacu, Leopardus pardalis,</w:t>
+      </w:r>
+      <w:r>
+        <w:rPr>
+          <w:iCs/>
+          <w:i/>
+        </w:rPr>
+        <w:t xml:space="preserve"> </w:t>
+      </w:r>
+      <w:r>
+        <w:rPr>
+          <w:iCs/>
+          <w:i/>
+        </w:rPr>
+        <w:t xml:space="preserve">Lontra longicaudis, Lynx rufus, Meleagris gallopavo, Odocoileus</w:t>
+      </w:r>
+      <w:r>
+        <w:rPr>
+          <w:iCs/>
+          <w:i/>
+        </w:rPr>
+        <w:t xml:space="preserve"> </w:t>
+      </w:r>
+      <w:r>
+        <w:rPr>
+          <w:iCs/>
+          <w:i/>
+        </w:rPr>
+        <w:t xml:space="preserve">virginianus, Puma concolor</w:t>
+      </w:r>
+      <w:r>
+        <w:t xml:space="preserve">.</w:t>
+      </w:r>
+    </w:p>
+    <w:p>
+      <w:pPr>
+        <w:pStyle w:val="BodyText"/>
+      </w:pPr>
+      <w:r>
+        <w:t xml:space="preserve">Por su parte, la incidencia de ganadería se utilizó para la evaluación</w:t>
+      </w:r>
+      <w:r>
+        <w:t xml:space="preserve"> </w:t>
+      </w:r>
+      <w:r>
+        <w:t xml:space="preserve">de IE baja y muy baja.</w:t>
       </w:r>
     </w:p>
     <w:p>
@@ -3459,7 +4554,7 @@
     <w:bookmarkEnd w:id="29"/>
     <w:bookmarkEnd w:id="30"/>
     <w:bookmarkEnd w:id="31"/>
-    <w:bookmarkStart w:id="52" w:name="resultados"/>
+    <w:bookmarkStart w:id="58" w:name="resultados"/>
     <w:p>
       <w:pPr>
         <w:pStyle w:val="Heading2"/>
@@ -3468,7 +4563,7 @@
         <w:t xml:space="preserve">Resultados</w:t>
       </w:r>
     </w:p>
-    <w:bookmarkStart w:id="37" w:name="validación-1"/>
+    <w:bookmarkStart w:id="43" w:name="validación-1"/>
     <w:p>
       <w:pPr>
         <w:pStyle w:val="Heading3"/>
@@ -3477,7 +4572,7 @@
         <w:t xml:space="preserve">Validación</w:t>
       </w:r>
     </w:p>
-    <w:bookmarkStart w:id="32" w:name="validación-de-expertos-1"/>
+    <w:bookmarkStart w:id="35" w:name="validación-de-expertos-1"/>
     <w:p>
       <w:pPr>
         <w:pStyle w:val="Heading4"/>
@@ -3553,7 +4648,7 @@
         <w:t xml:space="preserve"> </w:t>
       </w:r>
       <w:r>
-        <w:t xml:space="preserve">degradación de lq que se predice con el IIE. Al respecto, uno de los</w:t>
+        <w:t xml:space="preserve">degradación de la que se predice con el IIE. Al respecto, uno de los</w:t>
       </w:r>
       <w:r>
         <w:t xml:space="preserve"> </w:t>
@@ -3585,209 +4680,67 @@
         <w:pStyle w:val="BodyText"/>
       </w:pPr>
       <w:r>
-        <w:t xml:space="preserve">Cuando dividimos por AP, se tuvo una coincidencia promedio de 36.0%</w:t>
-      </w:r>
-      <w:r>
-        <w:t xml:space="preserve"> </w:t>
-      </w:r>
-      <w:r>
-        <w:t xml:space="preserve">(DE=26.9%). Las AP con mayor coincidencia entre el consenso de expertos</w:t>
-      </w:r>
-      <w:r>
-        <w:t xml:space="preserve"> </w:t>
-      </w:r>
-      <w:r>
-        <w:t xml:space="preserve">y el IIE 2023, fueron la Laguna de Zempoala (100%), Cumbres de Ajusco</w:t>
-      </w:r>
-      <w:r>
-        <w:t xml:space="preserve"> </w:t>
-      </w:r>
-      <w:r>
-        <w:t xml:space="preserve">(68.9%), Insurgentes Miguel Hidalgo y Costilla (66.7%), y El Veladero</w:t>
-      </w:r>
-      <w:r>
-        <w:t xml:space="preserve"> </w:t>
-      </w:r>
-      <w:r>
-        <w:t xml:space="preserve">(55.6%). Y las AP con menor coincidencia fueron Grutas de Cacahuamilpa,</w:t>
-      </w:r>
-      <w:r>
-        <w:t xml:space="preserve"> </w:t>
-      </w:r>
-      <w:r>
-        <w:t xml:space="preserve">Desierto de los Leones y El Chico, donde no hubo coincidencias y</w:t>
-      </w:r>
-      <w:r>
-        <w:t xml:space="preserve"> </w:t>
-      </w:r>
-      <w:r>
-        <w:t xml:space="preserve">Mariposa Monarca con 3.5%.</w:t>
-      </w:r>
-    </w:p>
-    <w:p>
-      <w:pPr>
-        <w:pStyle w:val="BodyText"/>
-      </w:pPr>
-      <w:r>
-        <w:t xml:space="preserve">En cuanto a la comparación del orden de las categorías, el 39.33% del</w:t>
-      </w:r>
-      <w:r>
-        <w:t xml:space="preserve"> </w:t>
-      </w:r>
-      <w:r>
-        <w:t xml:space="preserve">total coinciden en el orden del IIE 2023 y las respuestas con consenso</w:t>
-      </w:r>
-      <w:r>
-        <w:t xml:space="preserve"> </w:t>
-      </w:r>
-      <w:r>
-        <w:t xml:space="preserve">de expertos. Considerando por AP, en promedio tuvieron una coincidencia</w:t>
-      </w:r>
-      <w:r>
-        <w:t xml:space="preserve"> </w:t>
-      </w:r>
-      <w:r>
-        <w:t xml:space="preserve">en el orden del 53.3% (DE=24.2%), siendo las de mayor coincidencia</w:t>
-      </w:r>
-      <w:r>
-        <w:t xml:space="preserve"> </w:t>
-      </w:r>
-      <w:r>
-        <w:t xml:space="preserve">Barranca de Metztitlán (94.7%), La Montaña Malinche o Matlalcuéyatl</w:t>
-      </w:r>
-      <w:r>
-        <w:t xml:space="preserve"> </w:t>
-      </w:r>
-      <w:r>
-        <w:t xml:space="preserve">(88.7%), El Veladero (78.6%) y Lagunas de Zempoala (75.2%). Las de menor</w:t>
-      </w:r>
-      <w:r>
-        <w:t xml:space="preserve"> </w:t>
-      </w:r>
-      <w:r>
-        <w:t xml:space="preserve">coincidencia fueron Sierra Gorda de Guanajuato (12.8%), Sierra de</w:t>
-      </w:r>
-      <w:r>
-        <w:t xml:space="preserve"> </w:t>
-      </w:r>
-      <w:r>
-        <w:t xml:space="preserve">Huautla (18.7%), Mariposa Monarca (22.5%) e Iztaccíhuatl-Popocatépetl</w:t>
-      </w:r>
-      <w:r>
-        <w:t xml:space="preserve"> </w:t>
-      </w:r>
-      <w:r>
-        <w:t xml:space="preserve">(35.2%).</w:t>
-      </w:r>
-    </w:p>
-    <w:p>
-      <w:pPr>
-        <w:pStyle w:val="BodyText"/>
-      </w:pPr>
-      <w:r>
-        <w:t xml:space="preserve">Si los expertos están en lo correcto parecería que el modelo de IIE</w:t>
-      </w:r>
-      <w:r>
-        <w:t xml:space="preserve"> </w:t>
-      </w:r>
-      <w:r>
-        <w:t xml:space="preserve">tiende a sobrestimar la Integridad de los Ecosistemas y entonces la</w:t>
-      </w:r>
-      <w:r>
-        <w:t xml:space="preserve"> </w:t>
-      </w:r>
-      <w:r>
-        <w:t xml:space="preserve">condición es menor a la estimada hasta el momento.</w:t>
-      </w:r>
-    </w:p>
-    <w:bookmarkEnd w:id="32"/>
-    <w:bookmarkStart w:id="36" w:name="validación-mediante-datos-de-fauna-1"/>
-    <w:p>
-      <w:pPr>
-        <w:pStyle w:val="Heading4"/>
-      </w:pPr>
-      <w:r>
-        <w:rPr>
-          <w:bCs/>
-          <w:b/>
-        </w:rPr>
-        <w:t xml:space="preserve">Validación mediante datos de Fauna</w:t>
-      </w:r>
-    </w:p>
-    <w:p>
-      <w:pPr>
-        <w:pStyle w:val="FirstParagraph"/>
-      </w:pPr>
-      <w:r>
-        <w:t xml:space="preserve">Los datos de SiPeCaM, procesados hasta el momento, muestran que las</w:t>
-      </w:r>
-      <w:r>
-        <w:t xml:space="preserve"> </w:t>
-      </w:r>
-      <w:r>
-        <w:t xml:space="preserve">especies</w:t>
-      </w:r>
-      <w:r>
-        <w:t xml:space="preserve"> </w:t>
-      </w:r>
-      <w:r>
-        <w:rPr>
-          <w:iCs/>
-          <w:i/>
-        </w:rPr>
-        <w:t xml:space="preserve">Leopardus pardalis</w:t>
-      </w:r>
-      <w:r>
-        <w:t xml:space="preserve"> </w:t>
-      </w:r>
-      <w:r>
-        <w:t xml:space="preserve">y</w:t>
-      </w:r>
-      <w:r>
-        <w:t xml:space="preserve"> </w:t>
-      </w:r>
-      <w:r>
-        <w:rPr>
-          <w:iCs/>
-          <w:i/>
-        </w:rPr>
-        <w:t xml:space="preserve">Panthera onca</w:t>
-      </w:r>
-      <w:r>
-        <w:t xml:space="preserve"> </w:t>
-      </w:r>
-      <w:r>
-        <w:t xml:space="preserve">se encuentran con mayor</w:t>
-      </w:r>
-      <w:r>
-        <w:t xml:space="preserve"> </w:t>
-      </w:r>
-      <w:r>
-        <w:t xml:space="preserve">frecuencia, de manera estadísticamente significativa, en zonas donde el</w:t>
-      </w:r>
-      <w:r>
-        <w:t xml:space="preserve"> </w:t>
-      </w:r>
-      <w:r>
-        <w:t xml:space="preserve">IIE 2023 tiene un valor de Integridad Alta, lo cual es válido para estas</w:t>
-      </w:r>
-      <w:r>
-        <w:t xml:space="preserve"> </w:t>
-      </w:r>
-      <w:r>
-        <w:t xml:space="preserve">especies. Por otra parte, aunque no existe significancia estadísitica</w:t>
-      </w:r>
-      <w:r>
-        <w:t xml:space="preserve"> </w:t>
-      </w:r>
-      <w:r>
-        <w:t xml:space="preserve">hay evidencia de que el Procyon lotor se observó en áreas donde IIE 2023</w:t>
-      </w:r>
-      <w:r>
-        <w:t xml:space="preserve"> </w:t>
-      </w:r>
-      <w:r>
-        <w:t xml:space="preserve">muestra degradación, lo cual se esperaría de esta especie.</w:t>
+        <w:t xml:space="preserve">En la siguiente imagen podemos observar la distribución de las</w:t>
+      </w:r>
+      <w:r>
+        <w:t xml:space="preserve"> </w:t>
+      </w:r>
+      <w:r>
+        <w:t xml:space="preserve">respuestas con consenso de cada categoría del IIE. Como podemos ver en</w:t>
+      </w:r>
+      <w:r>
+        <w:t xml:space="preserve"> </w:t>
+      </w:r>
+      <w:r>
+        <w:t xml:space="preserve">la categoría IE Alta es donde existe una mayor discrepancia con las</w:t>
+      </w:r>
+      <w:r>
+        <w:t xml:space="preserve"> </w:t>
+      </w:r>
+      <w:r>
+        <w:t xml:space="preserve">respuestas de los expertos, pues estos consideraron que solo el 16% de</w:t>
+      </w:r>
+      <w:r>
+        <w:t xml:space="preserve"> </w:t>
+      </w:r>
+      <w:r>
+        <w:t xml:space="preserve">las celdas con IIE 2023 con valor IE Alta tienen realmente este valor,</w:t>
+      </w:r>
+      <w:r>
+        <w:t xml:space="preserve"> </w:t>
+      </w:r>
+      <w:r>
+        <w:t xml:space="preserve">más bien, creen que la mayoría de estas celdas (60%) tienen un valor de</w:t>
+      </w:r>
+      <w:r>
+        <w:t xml:space="preserve"> </w:t>
+      </w:r>
+      <w:r>
+        <w:t xml:space="preserve">IE Media. Esto podría explicarse por la subjetividad del cuestionario,</w:t>
+      </w:r>
+      <w:r>
+        <w:t xml:space="preserve"> </w:t>
+      </w:r>
+      <w:r>
+        <w:t xml:space="preserve">pues un experto puede dudar en que cualquier zona tenga IE Alta y</w:t>
+      </w:r>
+      <w:r>
+        <w:t xml:space="preserve"> </w:t>
+      </w:r>
+      <w:r>
+        <w:t xml:space="preserve">prefiere reservarse diciendo que tiene IE Media. El 29.3% de expertos no</w:t>
+      </w:r>
+      <w:r>
+        <w:t xml:space="preserve"> </w:t>
+      </w:r>
+      <w:r>
+        <w:t xml:space="preserve">consideraron que existan zonas con Integridad Alta dentro de la AP en la</w:t>
+      </w:r>
+      <w:r>
+        <w:t xml:space="preserve"> </w:t>
+      </w:r>
+      <w:r>
+        <w:t xml:space="preserve">que laboran, lo cual es poco probable, ya que son zonas protegidas.</w:t>
       </w:r>
     </w:p>
     <w:p>
@@ -3797,20 +4750,20 @@
       <w:r>
         <w:drawing>
           <wp:inline>
-            <wp:extent cx="5334000" cy="3943927"/>
+            <wp:extent cx="2771775" cy="2479875"/>
             <wp:effectExtent b="0" l="0" r="0" t="0"/>
-            <wp:docPr descr="" title="" id="34" name="Picture"/>
+            <wp:docPr descr="" title="" id="33" name="Picture"/>
             <a:graphic>
               <a:graphicData uri="http://schemas.openxmlformats.org/drawingml/2006/picture">
                 <pic:pic>
                   <pic:nvPicPr>
-                    <pic:cNvPr descr="data/sipecam_diff.png" id="35" name="Picture"/>
+                    <pic:cNvPr descr="data/tabla_contingencia.png" id="34" name="Picture"/>
                     <pic:cNvPicPr>
                       <a:picLocks noChangeArrowheads="1" noChangeAspect="1"/>
                     </pic:cNvPicPr>
                   </pic:nvPicPr>
                   <pic:blipFill>
-                    <a:blip r:embed="rId33"/>
+                    <a:blip r:embed="rId32"/>
                     <a:stretch>
                       <a:fillRect/>
                     </a:stretch>
@@ -3818,7 +4771,7 @@
                   <pic:spPr bwMode="auto">
                     <a:xfrm>
                       <a:off x="0" y="0"/>
-                      <a:ext cx="5334000" cy="3943927"/>
+                      <a:ext cx="2771775" cy="2479875"/>
                     </a:xfrm>
                     <a:prstGeom prst="rect">
                       <a:avLst/>
@@ -3837,38 +4790,209 @@
         </w:drawing>
       </w:r>
     </w:p>
-    <w:bookmarkEnd w:id="36"/>
-    <w:bookmarkEnd w:id="37"/>
-    <w:bookmarkStart w:id="47" w:name="iie"/>
-    <w:p>
-      <w:pPr>
-        <w:pStyle w:val="Heading3"/>
-      </w:pPr>
-      <w:r>
-        <w:t xml:space="preserve">IIE</w:t>
+    <w:p>
+      <w:pPr>
+        <w:pStyle w:val="BodyText"/>
+      </w:pPr>
+      <w:r>
+        <w:t xml:space="preserve">Cuando dividimos por AP, se tuvo una coincidencia promedio de 36.0%</w:t>
+      </w:r>
+      <w:r>
+        <w:t xml:space="preserve"> </w:t>
+      </w:r>
+      <w:r>
+        <w:t xml:space="preserve">(DE=26.9%). Las AP con mayor coincidencia entre el consenso de expertos</w:t>
+      </w:r>
+      <w:r>
+        <w:t xml:space="preserve"> </w:t>
+      </w:r>
+      <w:r>
+        <w:t xml:space="preserve">y el IIE 2023, fueron la Laguna de Zempoala (100%), Cumbres de Ajusco</w:t>
+      </w:r>
+      <w:r>
+        <w:t xml:space="preserve"> </w:t>
+      </w:r>
+      <w:r>
+        <w:t xml:space="preserve">(68.9%), Insurgentes Miguel Hidalgo y Costilla (66.7%), y El Veladero</w:t>
+      </w:r>
+      <w:r>
+        <w:t xml:space="preserve"> </w:t>
+      </w:r>
+      <w:r>
+        <w:t xml:space="preserve">(55.6%). Y las AP con menor coincidencia fueron Grutas de Cacahuamilpa,</w:t>
+      </w:r>
+      <w:r>
+        <w:t xml:space="preserve"> </w:t>
+      </w:r>
+      <w:r>
+        <w:t xml:space="preserve">Desierto de los Leones y El Chico, donde no hubo coincidencias y</w:t>
+      </w:r>
+      <w:r>
+        <w:t xml:space="preserve"> </w:t>
+      </w:r>
+      <w:r>
+        <w:t xml:space="preserve">Mariposa Monarca con 3.5%.</w:t>
+      </w:r>
+    </w:p>
+    <w:p>
+      <w:pPr>
+        <w:pStyle w:val="BodyText"/>
+      </w:pPr>
+      <w:r>
+        <w:t xml:space="preserve">En cuanto a la comparación del orden de las categorías, el 39.36% del</w:t>
+      </w:r>
+      <w:r>
+        <w:t xml:space="preserve"> </w:t>
+      </w:r>
+      <w:r>
+        <w:t xml:space="preserve">total coinciden en el orden del IIE 2023 y las respuestas con consenso</w:t>
+      </w:r>
+      <w:r>
+        <w:t xml:space="preserve"> </w:t>
+      </w:r>
+      <w:r>
+        <w:t xml:space="preserve">de expertos. Considerando por AP, en promedio tuvieron una coincidencia</w:t>
+      </w:r>
+      <w:r>
+        <w:t xml:space="preserve"> </w:t>
+      </w:r>
+      <w:r>
+        <w:t xml:space="preserve">en el orden del 53.4% (DE=23.8%), siendo las de mayor coincidencia</w:t>
+      </w:r>
+      <w:r>
+        <w:t xml:space="preserve"> </w:t>
+      </w:r>
+      <w:r>
+        <w:t xml:space="preserve">Barranca de Metztitlán (92.4%), La Montaña Malinche o Matlalcuéyatl</w:t>
+      </w:r>
+      <w:r>
+        <w:t xml:space="preserve"> </w:t>
+      </w:r>
+      <w:r>
+        <w:t xml:space="preserve">(88.7%), El Veladero (76.3%) y Lagunas de Zempoala (75.2%). Las de menor</w:t>
+      </w:r>
+      <w:r>
+        <w:t xml:space="preserve"> </w:t>
+      </w:r>
+      <w:r>
+        <w:t xml:space="preserve">coincidencia fueron Sierra Gorda de Guanajuato (12.9%), Sierra de</w:t>
+      </w:r>
+      <w:r>
+        <w:t xml:space="preserve"> </w:t>
+      </w:r>
+      <w:r>
+        <w:t xml:space="preserve">Huautla (18.7%), Mariposa Monarca (22.7%) e Iztaccíhuatl-Popocatépetl</w:t>
+      </w:r>
+      <w:r>
+        <w:t xml:space="preserve"> </w:t>
+      </w:r>
+      <w:r>
+        <w:t xml:space="preserve">(32.6%).</w:t>
+      </w:r>
+    </w:p>
+    <w:p>
+      <w:pPr>
+        <w:pStyle w:val="BodyText"/>
+      </w:pPr>
+      <w:r>
+        <w:t xml:space="preserve">Si los expertos están en lo correcto parecería que el modelo de IIE</w:t>
+      </w:r>
+      <w:r>
+        <w:t xml:space="preserve"> </w:t>
+      </w:r>
+      <w:r>
+        <w:t xml:space="preserve">tiende a sobrestimar la Integridad de los Ecosistemas en la categoría de</w:t>
+      </w:r>
+      <w:r>
+        <w:t xml:space="preserve"> </w:t>
+      </w:r>
+      <w:r>
+        <w:t xml:space="preserve">IE Alta, pues los expertos consideran que en estas zonas la IE es menor,</w:t>
+      </w:r>
+      <w:r>
+        <w:t xml:space="preserve"> </w:t>
+      </w:r>
+      <w:r>
+        <w:t xml:space="preserve">en su mayoría IE Media.</w:t>
+      </w:r>
+    </w:p>
+    <w:bookmarkEnd w:id="35"/>
+    <w:bookmarkStart w:id="42" w:name="validación-mediante-datos-de-fauna-1"/>
+    <w:p>
+      <w:pPr>
+        <w:pStyle w:val="Heading4"/>
+      </w:pPr>
+      <w:r>
+        <w:rPr>
+          <w:bCs/>
+          <w:b/>
+        </w:rPr>
+        <w:t xml:space="preserve">Validación mediante datos de Fauna</w:t>
       </w:r>
     </w:p>
     <w:p>
       <w:pPr>
         <w:pStyle w:val="FirstParagraph"/>
+      </w:pPr>
+      <w:r>
+        <w:t xml:space="preserve">Los resultados de los datos obtenidos del SNIB de observaciones de</w:t>
+      </w:r>
+      <w:r>
+        <w:t xml:space="preserve"> </w:t>
+      </w:r>
+      <w:r>
+        <w:t xml:space="preserve">mamíferos y aves de talla grande se pueden ver en la siguiente gráfica,</w:t>
+      </w:r>
+      <w:r>
+        <w:t xml:space="preserve"> </w:t>
+      </w:r>
+      <w:r>
+        <w:t xml:space="preserve">la cual muestra que estas especies se encuentran en mayor proporción en</w:t>
+      </w:r>
+      <w:r>
+        <w:t xml:space="preserve"> </w:t>
+      </w:r>
+      <w:r>
+        <w:t xml:space="preserve">áreas Integras de acuerdo al IIE 2023, ya sea en áreas con IE Alta o IE</w:t>
+      </w:r>
+      <w:r>
+        <w:t xml:space="preserve"> </w:t>
+      </w:r>
+      <w:r>
+        <w:t xml:space="preserve">Media, a excepción del</w:t>
+      </w:r>
+      <w:r>
+        <w:t xml:space="preserve"> </w:t>
+      </w:r>
+      <w:r>
+        <w:rPr>
+          <w:iCs/>
+          <w:i/>
+        </w:rPr>
+        <w:t xml:space="preserve">Meleagris gallopavo.</w:t>
+      </w:r>
+    </w:p>
+    <w:p>
+      <w:pPr>
+        <w:pStyle w:val="BodyText"/>
       </w:pPr>
       <w:r>
         <w:drawing>
           <wp:inline>
-            <wp:extent cx="5334000" cy="4267200"/>
+            <wp:extent cx="5076825" cy="2710074"/>
             <wp:effectExtent b="0" l="0" r="0" t="0"/>
-            <wp:docPr descr="" title="" id="39" name="Picture"/>
+            <wp:docPr descr="" title="" id="37" name="Picture"/>
             <a:graphic>
               <a:graphicData uri="http://schemas.openxmlformats.org/drawingml/2006/picture">
                 <pic:pic>
                   <pic:nvPicPr>
-                    <pic:cNvPr descr="IE_files/figure-docx/ie-1.png" id="40" name="Picture"/>
+                    <pic:cNvPr descr="data/snib_vs_ie.png" id="38" name="Picture"/>
                     <pic:cNvPicPr>
                       <a:picLocks noChangeArrowheads="1" noChangeAspect="1"/>
                     </pic:cNvPicPr>
                   </pic:nvPicPr>
                   <pic:blipFill>
-                    <a:blip r:embed="rId38"/>
+                    <a:blip r:embed="rId36"/>
                     <a:stretch>
                       <a:fillRect/>
                     </a:stretch>
@@ -3876,7 +5000,7 @@
                   <pic:spPr bwMode="auto">
                     <a:xfrm>
                       <a:off x="0" y="0"/>
-                      <a:ext cx="5334000" cy="4267200"/>
+                      <a:ext cx="5076825" cy="2710074"/>
                     </a:xfrm>
                     <a:prstGeom prst="rect">
                       <a:avLst/>
@@ -3894,23 +5018,104 @@
           </wp:inline>
         </w:drawing>
       </w:r>
+    </w:p>
+    <w:p>
+      <w:pPr>
+        <w:pStyle w:val="BodyText"/>
+      </w:pPr>
+      <w:r>
+        <w:t xml:space="preserve">Los datos de SiPeCaM, procesados hasta el momento, muestran que las</w:t>
+      </w:r>
+      <w:r>
+        <w:t xml:space="preserve"> </w:t>
+      </w:r>
+      <w:r>
+        <w:t xml:space="preserve">especies</w:t>
+      </w:r>
+      <w:r>
+        <w:t xml:space="preserve"> </w:t>
+      </w:r>
+      <w:r>
+        <w:rPr>
+          <w:iCs/>
+          <w:i/>
+        </w:rPr>
+        <w:t xml:space="preserve">Leopardus pardalis</w:t>
+      </w:r>
+      <w:r>
+        <w:t xml:space="preserve"> </w:t>
+      </w:r>
+      <w:r>
+        <w:t xml:space="preserve">y</w:t>
+      </w:r>
+      <w:r>
+        <w:t xml:space="preserve"> </w:t>
+      </w:r>
+      <w:r>
+        <w:rPr>
+          <w:iCs/>
+          <w:i/>
+        </w:rPr>
+        <w:t xml:space="preserve">Panthera onca</w:t>
+      </w:r>
+      <w:r>
+        <w:t xml:space="preserve"> </w:t>
+      </w:r>
+      <w:r>
+        <w:t xml:space="preserve">se encuentran con mayor</w:t>
+      </w:r>
+      <w:r>
+        <w:t xml:space="preserve"> </w:t>
+      </w:r>
+      <w:r>
+        <w:t xml:space="preserve">frecuencia, de manera estadísticamente significativa, en zonas donde el</w:t>
+      </w:r>
+      <w:r>
+        <w:t xml:space="preserve"> </w:t>
+      </w:r>
+      <w:r>
+        <w:t xml:space="preserve">IIE 2023 tiene un valor de Integridad Alta, lo cual es válido para estas</w:t>
+      </w:r>
+      <w:r>
+        <w:t xml:space="preserve"> </w:t>
+      </w:r>
+      <w:r>
+        <w:t xml:space="preserve">especies. Por otra parte, aunque no existe significancia estadísitica</w:t>
+      </w:r>
+      <w:r>
+        <w:t xml:space="preserve"> </w:t>
+      </w:r>
+      <w:r>
+        <w:t xml:space="preserve">hay evidencia de que el Procyon lotor se observó en áreas donde IIE 2023</w:t>
+      </w:r>
+      <w:r>
+        <w:t xml:space="preserve"> </w:t>
+      </w:r>
+      <w:r>
+        <w:t xml:space="preserve">muestra degradación, lo cual se esperaría de esta especie.</w:t>
+      </w:r>
+    </w:p>
+    <w:p>
+      <w:pPr>
+        <w:pStyle w:val="BodyText"/>
+      </w:pPr>
       <w:r>
         <w:drawing>
           <wp:inline>
-            <wp:extent cx="5334000" cy="4267200"/>
+            <wp:extent cx="5334000" cy="3295367"/>
             <wp:effectExtent b="0" l="0" r="0" t="0"/>
-            <wp:docPr descr="" title="" id="42" name="Picture"/>
+            <wp:docPr descr="" title="" id="40" name="Picture"/>
             <a:graphic>
               <a:graphicData uri="http://schemas.openxmlformats.org/drawingml/2006/picture">
                 <pic:pic>
                   <pic:nvPicPr>
-                    <pic:cNvPr descr="IE_files/figure-docx/ie-2.png" id="43" name="Picture"/>
+                    <pic:cNvPr descr="data/sipecam_diff.png" id="41" name="Picture"/>
                     <pic:cNvPicPr>
                       <a:picLocks noChangeArrowheads="1" noChangeAspect="1"/>
                     </pic:cNvPicPr>
                   </pic:nvPicPr>
                   <pic:blipFill>
-                    <a:blip r:embed="rId41"/>
+                    <a:blip r:embed="rId39"/>
                     <a:stretch>
                       <a:fillRect/>
                     </a:stretch>
@@ -3918,7 +5123,7 @@
                   <pic:spPr bwMode="auto">
                     <a:xfrm>
                       <a:off x="0" y="0"/>
-                      <a:ext cx="5334000" cy="4267200"/>
+                      <a:ext cx="5334000" cy="3295367"/>
                     </a:xfrm>
                     <a:prstGeom prst="rect">
                       <a:avLst/>
@@ -3937,9 +5142,20 @@
         </w:drawing>
       </w:r>
     </w:p>
-    <w:p>
-      <w:pPr>
-        <w:pStyle w:val="BodyText"/>
+    <w:bookmarkEnd w:id="42"/>
+    <w:bookmarkEnd w:id="43"/>
+    <w:bookmarkStart w:id="53" w:name="iie"/>
+    <w:p>
+      <w:pPr>
+        <w:pStyle w:val="Heading3"/>
+      </w:pPr>
+      <w:r>
+        <w:t xml:space="preserve">IIE</w:t>
+      </w:r>
+    </w:p>
+    <w:p>
+      <w:pPr>
+        <w:pStyle w:val="FirstParagraph"/>
       </w:pPr>
       <w:r>
         <w:drawing>
@@ -3951,7 +5167,7 @@
               <a:graphicData uri="http://schemas.openxmlformats.org/drawingml/2006/picture">
                 <pic:pic>
                   <pic:nvPicPr>
-                    <pic:cNvPr descr="IE_files/figure-docx/ie_bar_chart-1.png" id="46" name="Picture"/>
+                    <pic:cNvPr descr="IE_files/figure-docx/ie-1.png" id="46" name="Picture"/>
                     <pic:cNvPicPr>
                       <a:picLocks noChangeArrowheads="1" noChangeAspect="1"/>
                     </pic:cNvPicPr>
@@ -3983,42 +5199,23 @@
           </wp:inline>
         </w:drawing>
       </w:r>
-    </w:p>
-    <w:bookmarkEnd w:id="47"/>
-    <w:bookmarkStart w:id="51" w:name="cambio-en-el-iie"/>
-    <w:p>
-      <w:pPr>
-        <w:pStyle w:val="Heading3"/>
-      </w:pPr>
-      <w:r>
-        <w:rPr>
-          <w:bCs/>
-          <w:b/>
-        </w:rPr>
-        <w:t xml:space="preserve">Cambio en el IIE</w:t>
-      </w:r>
-    </w:p>
-    <w:p>
-      <w:pPr>
-        <w:pStyle w:val="FirstParagraph"/>
-      </w:pPr>
       <w:r>
         <w:drawing>
           <wp:inline>
             <wp:extent cx="5334000" cy="4267200"/>
             <wp:effectExtent b="0" l="0" r="0" t="0"/>
-            <wp:docPr descr="" title="" id="49" name="Picture"/>
+            <wp:docPr descr="" title="" id="48" name="Picture"/>
             <a:graphic>
               <a:graphicData uri="http://schemas.openxmlformats.org/drawingml/2006/picture">
                 <pic:pic>
                   <pic:nvPicPr>
-                    <pic:cNvPr descr="IE_files/figure-docx/ie_diff-1.png" id="50" name="Picture"/>
+                    <pic:cNvPr descr="IE_files/figure-docx/ie-2.png" id="49" name="Picture"/>
                     <pic:cNvPicPr>
                       <a:picLocks noChangeArrowheads="1" noChangeAspect="1"/>
                     </pic:cNvPicPr>
                   </pic:nvPicPr>
                   <pic:blipFill>
-                    <a:blip r:embed="rId48"/>
+                    <a:blip r:embed="rId47"/>
                     <a:stretch>
                       <a:fillRect/>
                     </a:stretch>
@@ -4045,9 +5242,117 @@
         </w:drawing>
       </w:r>
     </w:p>
-    <w:bookmarkEnd w:id="51"/>
-    <w:bookmarkEnd w:id="52"/>
-    <w:bookmarkStart w:id="65" w:name="referencias"/>
+    <w:p>
+      <w:pPr>
+        <w:pStyle w:val="BodyText"/>
+      </w:pPr>
+      <w:r>
+        <w:drawing>
+          <wp:inline>
+            <wp:extent cx="5334000" cy="4267200"/>
+            <wp:effectExtent b="0" l="0" r="0" t="0"/>
+            <wp:docPr descr="" title="" id="51" name="Picture"/>
+            <a:graphic>
+              <a:graphicData uri="http://schemas.openxmlformats.org/drawingml/2006/picture">
+                <pic:pic>
+                  <pic:nvPicPr>
+                    <pic:cNvPr descr="IE_files/figure-docx/ie_bar_chart-1.png" id="52" name="Picture"/>
+                    <pic:cNvPicPr>
+                      <a:picLocks noChangeArrowheads="1" noChangeAspect="1"/>
+                    </pic:cNvPicPr>
+                  </pic:nvPicPr>
+                  <pic:blipFill>
+                    <a:blip r:embed="rId50"/>
+                    <a:stretch>
+                      <a:fillRect/>
+                    </a:stretch>
+                  </pic:blipFill>
+                  <pic:spPr bwMode="auto">
+                    <a:xfrm>
+                      <a:off x="0" y="0"/>
+                      <a:ext cx="5334000" cy="4267200"/>
+                    </a:xfrm>
+                    <a:prstGeom prst="rect">
+                      <a:avLst/>
+                    </a:prstGeom>
+                    <a:noFill/>
+                    <a:ln w="9525">
+                      <a:noFill/>
+                      <a:headEnd/>
+                      <a:tailEnd/>
+                    </a:ln>
+                  </pic:spPr>
+                </pic:pic>
+              </a:graphicData>
+            </a:graphic>
+          </wp:inline>
+        </w:drawing>
+      </w:r>
+    </w:p>
+    <w:bookmarkEnd w:id="53"/>
+    <w:bookmarkStart w:id="57" w:name="cambio-en-el-iie"/>
+    <w:p>
+      <w:pPr>
+        <w:pStyle w:val="Heading3"/>
+      </w:pPr>
+      <w:r>
+        <w:rPr>
+          <w:bCs/>
+          <w:b/>
+        </w:rPr>
+        <w:t xml:space="preserve">Cambio en el IIE</w:t>
+      </w:r>
+    </w:p>
+    <w:p>
+      <w:pPr>
+        <w:pStyle w:val="FirstParagraph"/>
+      </w:pPr>
+      <w:r>
+        <w:drawing>
+          <wp:inline>
+            <wp:extent cx="5334000" cy="4267200"/>
+            <wp:effectExtent b="0" l="0" r="0" t="0"/>
+            <wp:docPr descr="" title="" id="55" name="Picture"/>
+            <a:graphic>
+              <a:graphicData uri="http://schemas.openxmlformats.org/drawingml/2006/picture">
+                <pic:pic>
+                  <pic:nvPicPr>
+                    <pic:cNvPr descr="IE_files/figure-docx/ie_diff-1.png" id="56" name="Picture"/>
+                    <pic:cNvPicPr>
+                      <a:picLocks noChangeArrowheads="1" noChangeAspect="1"/>
+                    </pic:cNvPicPr>
+                  </pic:nvPicPr>
+                  <pic:blipFill>
+                    <a:blip r:embed="rId54"/>
+                    <a:stretch>
+                      <a:fillRect/>
+                    </a:stretch>
+                  </pic:blipFill>
+                  <pic:spPr bwMode="auto">
+                    <a:xfrm>
+                      <a:off x="0" y="0"/>
+                      <a:ext cx="5334000" cy="4267200"/>
+                    </a:xfrm>
+                    <a:prstGeom prst="rect">
+                      <a:avLst/>
+                    </a:prstGeom>
+                    <a:noFill/>
+                    <a:ln w="9525">
+                      <a:noFill/>
+                      <a:headEnd/>
+                      <a:tailEnd/>
+                    </a:ln>
+                  </pic:spPr>
+                </pic:pic>
+              </a:graphicData>
+            </a:graphic>
+          </wp:inline>
+        </w:drawing>
+      </w:r>
+    </w:p>
+    <w:bookmarkEnd w:id="57"/>
+    <w:bookmarkEnd w:id="58"/>
+    <w:bookmarkStart w:id="71" w:name="referencias"/>
     <w:p>
       <w:pPr>
         <w:pStyle w:val="Heading2"/>
@@ -4056,8 +5361,8 @@
         <w:t xml:space="preserve">Referencias</w:t>
       </w:r>
     </w:p>
-    <w:bookmarkStart w:id="64" w:name="refs"/>
-    <w:bookmarkStart w:id="53" w:name="ref-di2019wilderness"/>
+    <w:bookmarkStart w:id="70" w:name="refs"/>
+    <w:bookmarkStart w:id="59" w:name="ref-di2019wilderness"/>
     <w:p>
       <w:pPr>
         <w:pStyle w:val="Bibliography"/>
@@ -4088,8 +5393,8 @@
         <w:t xml:space="preserve">573 (7775): 582–85.</w:t>
       </w:r>
     </w:p>
-    <w:bookmarkEnd w:id="53"/>
-    <w:bookmarkStart w:id="54" w:name="ref-equihua2024big"/>
+    <w:bookmarkEnd w:id="59"/>
+    <w:bookmarkStart w:id="60" w:name="ref-equihua2024big"/>
     <w:p>
       <w:pPr>
         <w:pStyle w:val="Bibliography"/>
@@ -4104,8 +5409,8 @@
         <w:t xml:space="preserve">“A Big Data and Machine Learning Approach for Monitoring the Condition of Ecosystems.”</w:t>
       </w:r>
     </w:p>
-    <w:bookmarkEnd w:id="54"/>
-    <w:bookmarkStart w:id="55" w:name="ref-hansen2021toward"/>
+    <w:bookmarkEnd w:id="60"/>
+    <w:bookmarkStart w:id="61" w:name="ref-hansen2021toward"/>
     <w:p>
       <w:pPr>
         <w:pStyle w:val="Bibliography"/>
@@ -4136,8 +5441,8 @@
         <w:t xml:space="preserve">14 (4): e12822.</w:t>
       </w:r>
     </w:p>
-    <w:bookmarkEnd w:id="55"/>
-    <w:bookmarkStart w:id="56" w:name="ref-inegi2003conjunto"/>
+    <w:bookmarkEnd w:id="61"/>
+    <w:bookmarkStart w:id="62" w:name="ref-inegi2003conjunto"/>
     <w:p>
       <w:pPr>
         <w:pStyle w:val="Bibliography"/>
@@ -4158,8 +5463,8 @@
         <w:t xml:space="preserve">INEGI.</w:t>
       </w:r>
     </w:p>
-    <w:bookmarkEnd w:id="56"/>
-    <w:bookmarkStart w:id="57" w:name="ref-inegi2021VII"/>
+    <w:bookmarkEnd w:id="62"/>
+    <w:bookmarkStart w:id="63" w:name="ref-inegi2021VII"/>
     <w:p>
       <w:pPr>
         <w:pStyle w:val="Bibliography"/>
@@ -4180,8 +5485,8 @@
         <w:t xml:space="preserve">INEGI.</w:t>
       </w:r>
     </w:p>
-    <w:bookmarkEnd w:id="57"/>
-    <w:bookmarkStart w:id="58" w:name="ref-inegi2021NCAVES"/>
+    <w:bookmarkEnd w:id="63"/>
+    <w:bookmarkStart w:id="64" w:name="ref-inegi2021NCAVES"/>
     <w:p>
       <w:pPr>
         <w:pStyle w:val="Bibliography"/>
@@ -4202,8 +5507,8 @@
         <w:t xml:space="preserve">INEGI.</w:t>
       </w:r>
     </w:p>
-    <w:bookmarkEnd w:id="58"/>
-    <w:bookmarkStart w:id="59" w:name="ref-martin2016intact"/>
+    <w:bookmarkEnd w:id="64"/>
+    <w:bookmarkStart w:id="65" w:name="ref-martin2016intact"/>
     <w:p>
       <w:pPr>
         <w:pStyle w:val="Bibliography"/>
@@ -4234,8 +5539,8 @@
         <w:t xml:space="preserve">6 (2): 122–24.</w:t>
       </w:r>
     </w:p>
-    <w:bookmarkEnd w:id="59"/>
-    <w:bookmarkStart w:id="60" w:name="ref-nandy2021mapping"/>
+    <w:bookmarkEnd w:id="65"/>
+    <w:bookmarkStart w:id="66" w:name="ref-nandy2021mapping"/>
     <w:p>
       <w:pPr>
         <w:pStyle w:val="Bibliography"/>
@@ -4266,8 +5571,8 @@
         <w:t xml:space="preserve">48 (14): e2021GL093799.</w:t>
       </w:r>
     </w:p>
-    <w:bookmarkEnd w:id="60"/>
-    <w:bookmarkStart w:id="61" w:name="ref-watson2018exceptional"/>
+    <w:bookmarkEnd w:id="66"/>
+    <w:bookmarkStart w:id="67" w:name="ref-watson2018exceptional"/>
     <w:p>
       <w:pPr>
         <w:pStyle w:val="Bibliography"/>
@@ -4298,8 +5603,8 @@
         <w:t xml:space="preserve">2 (4): 599–610.</w:t>
       </w:r>
     </w:p>
-    <w:bookmarkEnd w:id="61"/>
-    <w:bookmarkStart w:id="63" w:name="ref-Lieberman_2020"/>
+    <w:bookmarkEnd w:id="67"/>
+    <w:bookmarkStart w:id="69" w:name="ref-Lieberman_2020"/>
     <w:p>
       <w:pPr>
         <w:pStyle w:val="Bibliography"/>
@@ -4316,7 +5621,7 @@
       <w:r>
         <w:t xml:space="preserve"> </w:t>
       </w:r>
-      <w:hyperlink r:id="rId62">
+      <w:hyperlink r:id="rId68">
         <w:r>
           <w:rPr>
             <w:rStyle w:val="Hyperlink"/>
@@ -4328,9 +5633,9 @@
         <w:t xml:space="preserve">; WCS.</w:t>
       </w:r>
     </w:p>
-    <w:bookmarkEnd w:id="63"/>
-    <w:bookmarkEnd w:id="64"/>
-    <w:bookmarkEnd w:id="65"/>
+    <w:bookmarkEnd w:id="69"/>
+    <w:bookmarkEnd w:id="70"/>
+    <w:bookmarkEnd w:id="71"/>
     <w:sectPr/>
   </w:body>
 </w:document>

</xml_diff>